<commit_message>
Analyse huidige situatie update
</commit_message>
<xml_diff>
--- a/documentatie/functioneel ontwerp.docx
+++ b/documentatie/functioneel ontwerp.docx
@@ -2724,6 +2724,11 @@
       <w:bookmarkEnd w:id="7"/>
     </w:p>
     <w:p>
+      <w:r>
+        <w:t>Sinds Carlo van der stal het bedrijf van zijn vader heeft over genomen maakt meneer van der stal gebruik van telefonische afspraken. Deze houd hij ook bij in een agenda en berekent de prijs via een rekenmachine. Hij heeft dan ook geen bonnetjes of iets. Alle annuleringen ging dan ook via de telefoon en kwamen soms enkele uren van te voren pas ter wel hij alles al had klaar staan en hier door liep hij wel geld mis.</w:t>
+      </w:r>
+    </w:p>
+    <w:p>
       <w:pPr>
         <w:pStyle w:val="Kop2"/>
       </w:pPr>
@@ -2734,14 +2739,12 @@
       <w:bookmarkEnd w:id="8"/>
     </w:p>
     <w:p>
-      <w:pPr>
-        <w:pStyle w:val="Kop1"/>
-      </w:pPr>
-      <w:bookmarkStart w:id="9" w:name="_Toc82069493"/>
       <w:r>
-        <w:t>Analyse gewenste situatie</w:t>
+        <w:t xml:space="preserve">Omdat meneer van der stal alles via de telefoon en agenda deed waren er geen applicaties bij te pas gekomen. Er was ook geen infrastructuur omdat het een eenmansbedrijf is. Er is ook geen netwerkinfrastructuur omdat hij geen gebruik makte van een database of enige computer/laptop </w:t>
       </w:r>
-      <w:bookmarkEnd w:id="9"/>
+      <w:r>
+        <w:br/>
+      </w:r>
     </w:p>
     <w:p/>
     <w:p/>
@@ -2757,11 +2760,17 @@
     <w:p/>
     <w:p/>
     <w:p/>
-    <w:p/>
-    <w:p/>
-    <w:p/>
-    <w:p/>
-    <w:p/>
+    <w:p>
+      <w:pPr>
+        <w:pStyle w:val="Kop1"/>
+      </w:pPr>
+      <w:bookmarkStart w:id="9" w:name="_Toc82069493"/>
+      <w:r>
+        <w:lastRenderedPageBreak/>
+        <w:t>Analyse gewenste situatie</w:t>
+      </w:r>
+      <w:bookmarkEnd w:id="9"/>
+    </w:p>
     <w:p>
       <w:pPr>
         <w:pStyle w:val="Kop2"/>
@@ -2769,7 +2778,6 @@
       <w:bookmarkStart w:id="10" w:name="_Toc82069494"/>
       <w:proofErr w:type="spellStart"/>
       <w:r>
-        <w:lastRenderedPageBreak/>
         <w:t>Requirements</w:t>
       </w:r>
       <w:bookmarkEnd w:id="10"/>
@@ -3059,14 +3067,13 @@
               </w:rPr>
               <w:t>(admin)</w:t>
             </w:r>
-          </w:p>
-          <w:p>
-            <w:pPr>
+            <w:r>
               <w:rPr>
                 <w:sz w:val="20"/>
                 <w:szCs w:val="20"/>
               </w:rPr>
-            </w:pPr>
+              <w:br/>
+            </w:r>
             <w:r>
               <w:rPr>
                 <w:sz w:val="20"/>
@@ -3428,14 +3435,13 @@
               </w:rPr>
               <w:t>(admin)</w:t>
             </w:r>
-          </w:p>
-          <w:p>
-            <w:pPr>
+            <w:r>
               <w:rPr>
                 <w:sz w:val="20"/>
                 <w:szCs w:val="20"/>
               </w:rPr>
-            </w:pPr>
+              <w:br/>
+            </w:r>
             <w:r>
               <w:rPr>
                 <w:sz w:val="20"/>
@@ -4183,7 +4189,6 @@
       </w:pPr>
       <w:bookmarkStart w:id="11" w:name="_Toc82069495"/>
       <w:r>
-        <w:lastRenderedPageBreak/>
         <w:t>Informatieverwerking</w:t>
       </w:r>
       <w:bookmarkEnd w:id="11"/>
@@ -4926,6 +4931,7 @@
           <w:sz w:val="32"/>
           <w:szCs w:val="36"/>
         </w:rPr>
+        <w:lastRenderedPageBreak/>
         <w:t>Reserveringen</w:t>
       </w:r>
       <w:bookmarkEnd w:id="19"/>
@@ -5044,6 +5050,8 @@
     <w:p/>
     <w:p/>
     <w:p/>
+    <w:p/>
+    <w:p/>
     <w:p>
       <w:pPr>
         <w:pStyle w:val="Kop1"/>
@@ -5791,6 +5799,7 @@
       </w:pPr>
       <w:bookmarkStart w:id="28" w:name="_Toc82069510"/>
       <w:r>
+        <w:lastRenderedPageBreak/>
         <w:t>planning</w:t>
       </w:r>
       <w:bookmarkEnd w:id="28"/>
@@ -6095,8 +6104,8 @@
         <w:lang w:eastAsia="nl-NL"/>
       </w:rPr>
       <w:drawing>
-        <wp:inline distT="0" distB="0" distL="0" distR="0" wp14:anchorId="74E3D535" wp14:editId="1D21DC95">
-          <wp:extent cx="977153" cy="977153"/>
+        <wp:inline distT="0" distB="0" distL="0" distR="0" wp14:anchorId="74E3D535" wp14:editId="65890487">
+          <wp:extent cx="762000" cy="762000"/>
           <wp:effectExtent l="0" t="0" r="0" b="0"/>
           <wp:docPr id="3" name="Afbeelding 3"/>
           <wp:cNvGraphicFramePr>
@@ -6127,7 +6136,7 @@
                 <pic:spPr bwMode="auto">
                   <a:xfrm>
                     <a:off x="0" y="0"/>
-                    <a:ext cx="977153" cy="977153"/>
+                    <a:ext cx="764176" cy="764176"/>
                   </a:xfrm>
                   <a:prstGeom prst="rect">
                     <a:avLst/>

</xml_diff>

<commit_message>
FO use case-tabel update
</commit_message>
<xml_diff>
--- a/documentatie/functioneel ontwerp.docx
+++ b/documentatie/functioneel ontwerp.docx
@@ -10,7 +10,7 @@
         </w:rPr>
       </w:pPr>
       <w:bookmarkStart w:id="0" w:name="_Hlk82010201"/>
-      <w:bookmarkStart w:id="1" w:name="_Toc82069484"/>
+      <w:bookmarkStart w:id="1" w:name="_Toc82077036"/>
       <w:bookmarkEnd w:id="0"/>
       <w:r>
         <w:rPr>
@@ -333,7 +333,7 @@
           <w:lang w:eastAsia="nl-NL"/>
         </w:rPr>
       </w:pPr>
-      <w:bookmarkStart w:id="2" w:name="_Toc82069485"/>
+      <w:bookmarkStart w:id="2" w:name="_Toc82077037"/>
       <w:r>
         <w:rPr>
           <w:lang w:eastAsia="nl-NL"/>
@@ -536,7 +536,7 @@
       <w:pPr>
         <w:pStyle w:val="Kop1"/>
       </w:pPr>
-      <w:bookmarkStart w:id="3" w:name="_Toc82069486"/>
+      <w:bookmarkStart w:id="3" w:name="_Toc82077038"/>
       <w:r>
         <w:t>Voorwoord</w:t>
       </w:r>
@@ -554,7 +554,23 @@
           <w:sz w:val="24"/>
           <w:szCs w:val="24"/>
         </w:rPr>
-        <w:t>We maken een webapplicatie voor de heer Stal camper stalling. Hierin beschrijven we de functionaliteiten, wij schrijven deze applicatie vanuit het Roc Van Twente. Het doel van dit project is om een mooi overzicht te krijgen voor gestalde caravans. Dit is omdat het gemakkelijker te maken en overzichtelijker te laten zien.</w:t>
+        <w:t xml:space="preserve">We maken een webapplicatie voor de heer Stal camper stalling. Hierin beschrijven we de functionaliteiten, wij schrijven deze applicatie vanuit het </w:t>
+      </w:r>
+      <w:proofErr w:type="spellStart"/>
+      <w:r>
+        <w:rPr>
+          <w:sz w:val="24"/>
+          <w:szCs w:val="24"/>
+        </w:rPr>
+        <w:t>Roc</w:t>
+      </w:r>
+      <w:proofErr w:type="spellEnd"/>
+      <w:r>
+        <w:rPr>
+          <w:sz w:val="24"/>
+          <w:szCs w:val="24"/>
+        </w:rPr>
+        <w:t xml:space="preserve"> Van Twente. Het doel van dit project is om een mooi overzicht te krijgen voor gestalde caravans. Dit is omdat het gemakkelijker te maken en overzichtelijker te laten zien.</w:t>
       </w:r>
     </w:p>
     <w:p>
@@ -702,7 +718,6 @@
         </w:rPr>
       </w:sdtEndPr>
       <w:sdtContent>
-        <w:bookmarkStart w:id="4" w:name="_Toc82069487" w:displacedByCustomXml="prev"/>
         <w:p>
           <w:pPr>
             <w:pStyle w:val="Kopvaninhoudsopgave"/>
@@ -723,7 +738,6 @@
             </w:rPr>
             <w:t>Inhoudsopgave</w:t>
           </w:r>
-          <w:bookmarkEnd w:id="4"/>
         </w:p>
         <w:p>
           <w:pPr>
@@ -756,7 +770,7 @@
             </w:rPr>
             <w:fldChar w:fldCharType="separate"/>
           </w:r>
-          <w:hyperlink w:anchor="_Toc82069484" w:history="1">
+          <w:hyperlink w:anchor="_Toc82077036" w:history="1">
             <w:r>
               <w:rPr>
                 <w:rStyle w:val="Hyperlink"/>
@@ -784,7 +798,7 @@
                 <w:noProof/>
                 <w:webHidden/>
               </w:rPr>
-              <w:instrText xml:space="preserve"> PAGEREF _Toc82069484 \h </w:instrText>
+              <w:instrText xml:space="preserve"> PAGEREF _Toc82077036 \h </w:instrText>
             </w:r>
             <w:r>
               <w:rPr>
@@ -829,7 +843,7 @@
               <w:lang w:eastAsia="nl-NL"/>
             </w:rPr>
           </w:pPr>
-          <w:hyperlink w:anchor="_Toc82069485" w:history="1">
+          <w:hyperlink w:anchor="_Toc82077037" w:history="1">
             <w:r>
               <w:rPr>
                 <w:rStyle w:val="Hyperlink"/>
@@ -857,7 +871,7 @@
                 <w:noProof/>
                 <w:webHidden/>
               </w:rPr>
-              <w:instrText xml:space="preserve"> PAGEREF _Toc82069485 \h </w:instrText>
+              <w:instrText xml:space="preserve"> PAGEREF _Toc82077037 \h </w:instrText>
             </w:r>
             <w:r>
               <w:rPr>
@@ -902,7 +916,7 @@
               <w:lang w:eastAsia="nl-NL"/>
             </w:rPr>
           </w:pPr>
-          <w:hyperlink w:anchor="_Toc82069486" w:history="1">
+          <w:hyperlink w:anchor="_Toc82077038" w:history="1">
             <w:r>
               <w:rPr>
                 <w:rStyle w:val="Hyperlink"/>
@@ -929,7 +943,7 @@
                 <w:noProof/>
                 <w:webHidden/>
               </w:rPr>
-              <w:instrText xml:space="preserve"> PAGEREF _Toc82069486 \h </w:instrText>
+              <w:instrText xml:space="preserve"> PAGEREF _Toc82077038 \h </w:instrText>
             </w:r>
             <w:r>
               <w:rPr>
@@ -974,15 +988,13 @@
               <w:lang w:eastAsia="nl-NL"/>
             </w:rPr>
           </w:pPr>
-          <w:hyperlink w:anchor="_Toc82069487" w:history="1">
+          <w:hyperlink w:anchor="_Toc82077039" w:history="1">
             <w:r>
               <w:rPr>
                 <w:rStyle w:val="Hyperlink"/>
-                <w:rFonts w:asciiTheme="majorHAnsi" w:hAnsiTheme="majorHAnsi"/>
-                <w:noProof/>
-                <w:lang w:eastAsia="nl-NL"/>
-              </w:rPr>
-              <w:t>Inhoudsopgave</w:t>
+                <w:noProof/>
+              </w:rPr>
+              <w:t>Samenvatting</w:t>
             </w:r>
             <w:r>
               <w:rPr>
@@ -1003,7 +1015,7 @@
                 <w:noProof/>
                 <w:webHidden/>
               </w:rPr>
-              <w:instrText xml:space="preserve"> PAGEREF _Toc82069487 \h </w:instrText>
+              <w:instrText xml:space="preserve"> PAGEREF _Toc82077039 \h </w:instrText>
             </w:r>
             <w:r>
               <w:rPr>
@@ -1023,7 +1035,7 @@
                 <w:noProof/>
                 <w:webHidden/>
               </w:rPr>
-              <w:t>3</w:t>
+              <w:t>4</w:t>
             </w:r>
             <w:r>
               <w:rPr>
@@ -1048,13 +1060,13 @@
               <w:lang w:eastAsia="nl-NL"/>
             </w:rPr>
           </w:pPr>
-          <w:hyperlink w:anchor="_Toc82069488" w:history="1">
+          <w:hyperlink w:anchor="_Toc82077040" w:history="1">
             <w:r>
               <w:rPr>
                 <w:rStyle w:val="Hyperlink"/>
                 <w:noProof/>
               </w:rPr>
-              <w:t>Samenvatting</w:t>
+              <w:t>Analyse huidige situatie</w:t>
             </w:r>
             <w:r>
               <w:rPr>
@@ -1075,7 +1087,147 @@
                 <w:noProof/>
                 <w:webHidden/>
               </w:rPr>
-              <w:instrText xml:space="preserve"> PAGEREF _Toc82069488 \h </w:instrText>
+              <w:instrText xml:space="preserve"> PAGEREF _Toc82077040 \h </w:instrText>
+            </w:r>
+            <w:r>
+              <w:rPr>
+                <w:noProof/>
+                <w:webHidden/>
+              </w:rPr>
+            </w:r>
+            <w:r>
+              <w:rPr>
+                <w:noProof/>
+                <w:webHidden/>
+              </w:rPr>
+              <w:fldChar w:fldCharType="separate"/>
+            </w:r>
+            <w:r>
+              <w:rPr>
+                <w:noProof/>
+                <w:webHidden/>
+              </w:rPr>
+              <w:t>4</w:t>
+            </w:r>
+            <w:r>
+              <w:rPr>
+                <w:noProof/>
+                <w:webHidden/>
+              </w:rPr>
+              <w:fldChar w:fldCharType="end"/>
+            </w:r>
+          </w:hyperlink>
+        </w:p>
+        <w:p>
+          <w:pPr>
+            <w:pStyle w:val="Inhopg2"/>
+            <w:tabs>
+              <w:tab w:val="right" w:pos="9062"/>
+            </w:tabs>
+            <w:rPr>
+              <w:rFonts w:eastAsiaTheme="minorEastAsia"/>
+              <w:noProof/>
+              <w:lang w:eastAsia="nl-NL"/>
+            </w:rPr>
+          </w:pPr>
+          <w:hyperlink w:anchor="_Toc82077041" w:history="1">
+            <w:r>
+              <w:rPr>
+                <w:rStyle w:val="Hyperlink"/>
+                <w:noProof/>
+              </w:rPr>
+              <w:t>Informatieverwerking</w:t>
+            </w:r>
+            <w:r>
+              <w:rPr>
+                <w:noProof/>
+                <w:webHidden/>
+              </w:rPr>
+              <w:tab/>
+            </w:r>
+            <w:r>
+              <w:rPr>
+                <w:noProof/>
+                <w:webHidden/>
+              </w:rPr>
+              <w:fldChar w:fldCharType="begin"/>
+            </w:r>
+            <w:r>
+              <w:rPr>
+                <w:noProof/>
+                <w:webHidden/>
+              </w:rPr>
+              <w:instrText xml:space="preserve"> PAGEREF _Toc82077041 \h </w:instrText>
+            </w:r>
+            <w:r>
+              <w:rPr>
+                <w:noProof/>
+                <w:webHidden/>
+              </w:rPr>
+            </w:r>
+            <w:r>
+              <w:rPr>
+                <w:noProof/>
+                <w:webHidden/>
+              </w:rPr>
+              <w:fldChar w:fldCharType="separate"/>
+            </w:r>
+            <w:r>
+              <w:rPr>
+                <w:noProof/>
+                <w:webHidden/>
+              </w:rPr>
+              <w:t>4</w:t>
+            </w:r>
+            <w:r>
+              <w:rPr>
+                <w:noProof/>
+                <w:webHidden/>
+              </w:rPr>
+              <w:fldChar w:fldCharType="end"/>
+            </w:r>
+          </w:hyperlink>
+        </w:p>
+        <w:p>
+          <w:pPr>
+            <w:pStyle w:val="Inhopg2"/>
+            <w:tabs>
+              <w:tab w:val="right" w:pos="9062"/>
+            </w:tabs>
+            <w:rPr>
+              <w:rFonts w:eastAsiaTheme="minorEastAsia"/>
+              <w:noProof/>
+              <w:lang w:eastAsia="nl-NL"/>
+            </w:rPr>
+          </w:pPr>
+          <w:hyperlink w:anchor="_Toc82077042" w:history="1">
+            <w:r>
+              <w:rPr>
+                <w:rStyle w:val="Hyperlink"/>
+                <w:noProof/>
+              </w:rPr>
+              <w:t>Applicaties</w:t>
+            </w:r>
+            <w:r>
+              <w:rPr>
+                <w:noProof/>
+                <w:webHidden/>
+              </w:rPr>
+              <w:tab/>
+            </w:r>
+            <w:r>
+              <w:rPr>
+                <w:noProof/>
+                <w:webHidden/>
+              </w:rPr>
+              <w:fldChar w:fldCharType="begin"/>
+            </w:r>
+            <w:r>
+              <w:rPr>
+                <w:noProof/>
+                <w:webHidden/>
+              </w:rPr>
+              <w:instrText xml:space="preserve"> PAGEREF _Toc82077042 \h </w:instrText>
             </w:r>
             <w:r>
               <w:rPr>
@@ -1120,13 +1272,13 @@
               <w:lang w:eastAsia="nl-NL"/>
             </w:rPr>
           </w:pPr>
-          <w:hyperlink w:anchor="_Toc82069489" w:history="1">
+          <w:hyperlink w:anchor="_Toc82077043" w:history="1">
             <w:r>
               <w:rPr>
                 <w:rStyle w:val="Hyperlink"/>
                 <w:noProof/>
               </w:rPr>
-              <w:t>Analyse huidige situatie</w:t>
+              <w:t>Analyse gewenste situatie</w:t>
             </w:r>
             <w:r>
               <w:rPr>
@@ -1147,7 +1299,7 @@
                 <w:noProof/>
                 <w:webHidden/>
               </w:rPr>
-              <w:instrText xml:space="preserve"> PAGEREF _Toc82069489 \h </w:instrText>
+              <w:instrText xml:space="preserve"> PAGEREF _Toc82077043 \h </w:instrText>
             </w:r>
             <w:r>
               <w:rPr>
@@ -1167,7 +1319,7 @@
                 <w:noProof/>
                 <w:webHidden/>
               </w:rPr>
-              <w:t>4</w:t>
+              <w:t>5</w:t>
             </w:r>
             <w:r>
               <w:rPr>
@@ -1190,13 +1342,13 @@
               <w:lang w:eastAsia="nl-NL"/>
             </w:rPr>
           </w:pPr>
-          <w:hyperlink w:anchor="_Toc82069490" w:history="1">
+          <w:hyperlink w:anchor="_Toc82077044" w:history="1">
             <w:r>
               <w:rPr>
                 <w:rStyle w:val="Hyperlink"/>
                 <w:noProof/>
               </w:rPr>
-              <w:t>Informatieverwerking</w:t>
+              <w:t>Requirements</w:t>
             </w:r>
             <w:r>
               <w:rPr>
@@ -1217,7 +1369,7 @@
                 <w:noProof/>
                 <w:webHidden/>
               </w:rPr>
-              <w:instrText xml:space="preserve"> PAGEREF _Toc82069490 \h </w:instrText>
+              <w:instrText xml:space="preserve"> PAGEREF _Toc82077044 \h </w:instrText>
             </w:r>
             <w:r>
               <w:rPr>
@@ -1237,7 +1389,7 @@
                 <w:noProof/>
                 <w:webHidden/>
               </w:rPr>
-              <w:t>4</w:t>
+              <w:t>5</w:t>
             </w:r>
             <w:r>
               <w:rPr>
@@ -1260,13 +1412,13 @@
               <w:lang w:eastAsia="nl-NL"/>
             </w:rPr>
           </w:pPr>
-          <w:hyperlink w:anchor="_Toc82069491" w:history="1">
+          <w:hyperlink w:anchor="_Toc82077045" w:history="1">
             <w:r>
               <w:rPr>
                 <w:rStyle w:val="Hyperlink"/>
                 <w:noProof/>
               </w:rPr>
-              <w:t>Applicaties</w:t>
+              <w:t>Informatieverwerking</w:t>
             </w:r>
             <w:r>
               <w:rPr>
@@ -1287,7 +1439,7 @@
                 <w:noProof/>
                 <w:webHidden/>
               </w:rPr>
-              <w:instrText xml:space="preserve"> PAGEREF _Toc82069491 \h </w:instrText>
+              <w:instrText xml:space="preserve"> PAGEREF _Toc82077045 \h </w:instrText>
             </w:r>
             <w:r>
               <w:rPr>
@@ -1307,7 +1459,291 @@
                 <w:noProof/>
                 <w:webHidden/>
               </w:rPr>
-              <w:t>4</w:t>
+              <w:t>6</w:t>
+            </w:r>
+            <w:r>
+              <w:rPr>
+                <w:noProof/>
+                <w:webHidden/>
+              </w:rPr>
+              <w:fldChar w:fldCharType="end"/>
+            </w:r>
+          </w:hyperlink>
+        </w:p>
+        <w:p>
+          <w:pPr>
+            <w:pStyle w:val="Inhopg3"/>
+            <w:tabs>
+              <w:tab w:val="right" w:pos="9062"/>
+            </w:tabs>
+            <w:rPr>
+              <w:rFonts w:eastAsiaTheme="minorEastAsia"/>
+              <w:noProof/>
+              <w:lang w:eastAsia="nl-NL"/>
+            </w:rPr>
+          </w:pPr>
+          <w:hyperlink w:anchor="_Toc82077046" w:history="1">
+            <w:r>
+              <w:rPr>
+                <w:rStyle w:val="Hyperlink"/>
+                <w:iCs/>
+                <w:noProof/>
+              </w:rPr>
+              <w:t>Inloggen</w:t>
+            </w:r>
+            <w:r>
+              <w:rPr>
+                <w:noProof/>
+                <w:webHidden/>
+              </w:rPr>
+              <w:tab/>
+            </w:r>
+            <w:r>
+              <w:rPr>
+                <w:noProof/>
+                <w:webHidden/>
+              </w:rPr>
+              <w:fldChar w:fldCharType="begin"/>
+            </w:r>
+            <w:r>
+              <w:rPr>
+                <w:noProof/>
+                <w:webHidden/>
+              </w:rPr>
+              <w:instrText xml:space="preserve"> PAGEREF _Toc82077046 \h </w:instrText>
+            </w:r>
+            <w:r>
+              <w:rPr>
+                <w:noProof/>
+                <w:webHidden/>
+              </w:rPr>
+            </w:r>
+            <w:r>
+              <w:rPr>
+                <w:noProof/>
+                <w:webHidden/>
+              </w:rPr>
+              <w:fldChar w:fldCharType="separate"/>
+            </w:r>
+            <w:r>
+              <w:rPr>
+                <w:noProof/>
+                <w:webHidden/>
+              </w:rPr>
+              <w:t>6</w:t>
+            </w:r>
+            <w:r>
+              <w:rPr>
+                <w:noProof/>
+                <w:webHidden/>
+              </w:rPr>
+              <w:fldChar w:fldCharType="end"/>
+            </w:r>
+          </w:hyperlink>
+        </w:p>
+        <w:p>
+          <w:pPr>
+            <w:pStyle w:val="Inhopg3"/>
+            <w:tabs>
+              <w:tab w:val="right" w:pos="9062"/>
+            </w:tabs>
+            <w:rPr>
+              <w:rFonts w:eastAsiaTheme="minorEastAsia"/>
+              <w:noProof/>
+              <w:lang w:eastAsia="nl-NL"/>
+            </w:rPr>
+          </w:pPr>
+          <w:hyperlink w:anchor="_Toc82077047" w:history="1">
+            <w:r>
+              <w:rPr>
+                <w:rStyle w:val="Hyperlink"/>
+                <w:iCs/>
+                <w:noProof/>
+              </w:rPr>
+              <w:t>Beheer</w:t>
+            </w:r>
+            <w:r>
+              <w:rPr>
+                <w:noProof/>
+                <w:webHidden/>
+              </w:rPr>
+              <w:tab/>
+            </w:r>
+            <w:r>
+              <w:rPr>
+                <w:noProof/>
+                <w:webHidden/>
+              </w:rPr>
+              <w:fldChar w:fldCharType="begin"/>
+            </w:r>
+            <w:r>
+              <w:rPr>
+                <w:noProof/>
+                <w:webHidden/>
+              </w:rPr>
+              <w:instrText xml:space="preserve"> PAGEREF _Toc82077047 \h </w:instrText>
+            </w:r>
+            <w:r>
+              <w:rPr>
+                <w:noProof/>
+                <w:webHidden/>
+              </w:rPr>
+            </w:r>
+            <w:r>
+              <w:rPr>
+                <w:noProof/>
+                <w:webHidden/>
+              </w:rPr>
+              <w:fldChar w:fldCharType="separate"/>
+            </w:r>
+            <w:r>
+              <w:rPr>
+                <w:noProof/>
+                <w:webHidden/>
+              </w:rPr>
+              <w:t>7</w:t>
+            </w:r>
+            <w:r>
+              <w:rPr>
+                <w:noProof/>
+                <w:webHidden/>
+              </w:rPr>
+              <w:fldChar w:fldCharType="end"/>
+            </w:r>
+          </w:hyperlink>
+        </w:p>
+        <w:p>
+          <w:pPr>
+            <w:pStyle w:val="Inhopg3"/>
+            <w:tabs>
+              <w:tab w:val="right" w:pos="9062"/>
+            </w:tabs>
+            <w:rPr>
+              <w:rFonts w:eastAsiaTheme="minorEastAsia"/>
+              <w:noProof/>
+              <w:lang w:eastAsia="nl-NL"/>
+            </w:rPr>
+          </w:pPr>
+          <w:hyperlink w:anchor="_Toc82077048" w:history="1">
+            <w:r>
+              <w:rPr>
+                <w:rStyle w:val="Hyperlink"/>
+                <w:iCs/>
+                <w:noProof/>
+              </w:rPr>
+              <w:t>Reserveringen</w:t>
+            </w:r>
+            <w:r>
+              <w:rPr>
+                <w:noProof/>
+                <w:webHidden/>
+              </w:rPr>
+              <w:tab/>
+            </w:r>
+            <w:r>
+              <w:rPr>
+                <w:noProof/>
+                <w:webHidden/>
+              </w:rPr>
+              <w:fldChar w:fldCharType="begin"/>
+            </w:r>
+            <w:r>
+              <w:rPr>
+                <w:noProof/>
+                <w:webHidden/>
+              </w:rPr>
+              <w:instrText xml:space="preserve"> PAGEREF _Toc82077048 \h </w:instrText>
+            </w:r>
+            <w:r>
+              <w:rPr>
+                <w:noProof/>
+                <w:webHidden/>
+              </w:rPr>
+            </w:r>
+            <w:r>
+              <w:rPr>
+                <w:noProof/>
+                <w:webHidden/>
+              </w:rPr>
+              <w:fldChar w:fldCharType="separate"/>
+            </w:r>
+            <w:r>
+              <w:rPr>
+                <w:noProof/>
+                <w:webHidden/>
+              </w:rPr>
+              <w:t>8</w:t>
+            </w:r>
+            <w:r>
+              <w:rPr>
+                <w:noProof/>
+                <w:webHidden/>
+              </w:rPr>
+              <w:fldChar w:fldCharType="end"/>
+            </w:r>
+          </w:hyperlink>
+        </w:p>
+        <w:p>
+          <w:pPr>
+            <w:pStyle w:val="Inhopg3"/>
+            <w:tabs>
+              <w:tab w:val="right" w:pos="9062"/>
+            </w:tabs>
+            <w:rPr>
+              <w:rFonts w:eastAsiaTheme="minorEastAsia"/>
+              <w:noProof/>
+              <w:lang w:eastAsia="nl-NL"/>
+            </w:rPr>
+          </w:pPr>
+          <w:hyperlink w:anchor="_Toc82077049" w:history="1">
+            <w:r>
+              <w:rPr>
+                <w:rStyle w:val="Hyperlink"/>
+                <w:iCs/>
+                <w:noProof/>
+              </w:rPr>
+              <w:t>Admin paneel</w:t>
+            </w:r>
+            <w:r>
+              <w:rPr>
+                <w:noProof/>
+                <w:webHidden/>
+              </w:rPr>
+              <w:tab/>
+            </w:r>
+            <w:r>
+              <w:rPr>
+                <w:noProof/>
+                <w:webHidden/>
+              </w:rPr>
+              <w:fldChar w:fldCharType="begin"/>
+            </w:r>
+            <w:r>
+              <w:rPr>
+                <w:noProof/>
+                <w:webHidden/>
+              </w:rPr>
+              <w:instrText xml:space="preserve"> PAGEREF _Toc82077049 \h </w:instrText>
+            </w:r>
+            <w:r>
+              <w:rPr>
+                <w:noProof/>
+                <w:webHidden/>
+              </w:rPr>
+            </w:r>
+            <w:r>
+              <w:rPr>
+                <w:noProof/>
+                <w:webHidden/>
+              </w:rPr>
+              <w:fldChar w:fldCharType="separate"/>
+            </w:r>
+            <w:r>
+              <w:rPr>
+                <w:noProof/>
+                <w:webHidden/>
+              </w:rPr>
+              <w:t>9</w:t>
             </w:r>
             <w:r>
               <w:rPr>
@@ -1330,12 +1766,366 @@
               <w:lang w:eastAsia="nl-NL"/>
             </w:rPr>
           </w:pPr>
-          <w:hyperlink w:anchor="_Toc82069492" w:history="1">
+          <w:hyperlink w:anchor="_Toc82077050" w:history="1">
             <w:r>
               <w:rPr>
                 <w:rStyle w:val="Hyperlink"/>
                 <w:noProof/>
               </w:rPr>
+              <w:t>Applicaties</w:t>
+            </w:r>
+            <w:r>
+              <w:rPr>
+                <w:noProof/>
+                <w:webHidden/>
+              </w:rPr>
+              <w:tab/>
+            </w:r>
+            <w:r>
+              <w:rPr>
+                <w:noProof/>
+                <w:webHidden/>
+              </w:rPr>
+              <w:fldChar w:fldCharType="begin"/>
+            </w:r>
+            <w:r>
+              <w:rPr>
+                <w:noProof/>
+                <w:webHidden/>
+              </w:rPr>
+              <w:instrText xml:space="preserve"> PAGEREF _Toc82077050 \h </w:instrText>
+            </w:r>
+            <w:r>
+              <w:rPr>
+                <w:noProof/>
+                <w:webHidden/>
+              </w:rPr>
+            </w:r>
+            <w:r>
+              <w:rPr>
+                <w:noProof/>
+                <w:webHidden/>
+              </w:rPr>
+              <w:fldChar w:fldCharType="separate"/>
+            </w:r>
+            <w:r>
+              <w:rPr>
+                <w:noProof/>
+                <w:webHidden/>
+              </w:rPr>
+              <w:t>10</w:t>
+            </w:r>
+            <w:r>
+              <w:rPr>
+                <w:noProof/>
+                <w:webHidden/>
+              </w:rPr>
+              <w:fldChar w:fldCharType="end"/>
+            </w:r>
+          </w:hyperlink>
+        </w:p>
+        <w:p>
+          <w:pPr>
+            <w:pStyle w:val="Inhopg3"/>
+            <w:tabs>
+              <w:tab w:val="right" w:pos="9062"/>
+            </w:tabs>
+            <w:rPr>
+              <w:rFonts w:eastAsiaTheme="minorEastAsia"/>
+              <w:noProof/>
+              <w:lang w:eastAsia="nl-NL"/>
+            </w:rPr>
+          </w:pPr>
+          <w:hyperlink w:anchor="_Toc82077051" w:history="1">
+            <w:r>
+              <w:rPr>
+                <w:rStyle w:val="Hyperlink"/>
+                <w:iCs/>
+                <w:noProof/>
+              </w:rPr>
+              <w:t>Inloggen</w:t>
+            </w:r>
+            <w:r>
+              <w:rPr>
+                <w:noProof/>
+                <w:webHidden/>
+              </w:rPr>
+              <w:tab/>
+            </w:r>
+            <w:r>
+              <w:rPr>
+                <w:noProof/>
+                <w:webHidden/>
+              </w:rPr>
+              <w:fldChar w:fldCharType="begin"/>
+            </w:r>
+            <w:r>
+              <w:rPr>
+                <w:noProof/>
+                <w:webHidden/>
+              </w:rPr>
+              <w:instrText xml:space="preserve"> PAGEREF _Toc82077051 \h </w:instrText>
+            </w:r>
+            <w:r>
+              <w:rPr>
+                <w:noProof/>
+                <w:webHidden/>
+              </w:rPr>
+            </w:r>
+            <w:r>
+              <w:rPr>
+                <w:noProof/>
+                <w:webHidden/>
+              </w:rPr>
+              <w:fldChar w:fldCharType="separate"/>
+            </w:r>
+            <w:r>
+              <w:rPr>
+                <w:noProof/>
+                <w:webHidden/>
+              </w:rPr>
+              <w:t>10</w:t>
+            </w:r>
+            <w:r>
+              <w:rPr>
+                <w:noProof/>
+                <w:webHidden/>
+              </w:rPr>
+              <w:fldChar w:fldCharType="end"/>
+            </w:r>
+          </w:hyperlink>
+        </w:p>
+        <w:p>
+          <w:pPr>
+            <w:pStyle w:val="Inhopg3"/>
+            <w:tabs>
+              <w:tab w:val="right" w:pos="9062"/>
+            </w:tabs>
+            <w:rPr>
+              <w:rFonts w:eastAsiaTheme="minorEastAsia"/>
+              <w:noProof/>
+              <w:lang w:eastAsia="nl-NL"/>
+            </w:rPr>
+          </w:pPr>
+          <w:hyperlink w:anchor="_Toc82077052" w:history="1">
+            <w:r>
+              <w:rPr>
+                <w:rStyle w:val="Hyperlink"/>
+                <w:iCs/>
+                <w:noProof/>
+              </w:rPr>
+              <w:t>Beheer</w:t>
+            </w:r>
+            <w:r>
+              <w:rPr>
+                <w:noProof/>
+                <w:webHidden/>
+              </w:rPr>
+              <w:tab/>
+            </w:r>
+            <w:r>
+              <w:rPr>
+                <w:noProof/>
+                <w:webHidden/>
+              </w:rPr>
+              <w:fldChar w:fldCharType="begin"/>
+            </w:r>
+            <w:r>
+              <w:rPr>
+                <w:noProof/>
+                <w:webHidden/>
+              </w:rPr>
+              <w:instrText xml:space="preserve"> PAGEREF _Toc82077052 \h </w:instrText>
+            </w:r>
+            <w:r>
+              <w:rPr>
+                <w:noProof/>
+                <w:webHidden/>
+              </w:rPr>
+            </w:r>
+            <w:r>
+              <w:rPr>
+                <w:noProof/>
+                <w:webHidden/>
+              </w:rPr>
+              <w:fldChar w:fldCharType="separate"/>
+            </w:r>
+            <w:r>
+              <w:rPr>
+                <w:noProof/>
+                <w:webHidden/>
+              </w:rPr>
+              <w:t>11</w:t>
+            </w:r>
+            <w:r>
+              <w:rPr>
+                <w:noProof/>
+                <w:webHidden/>
+              </w:rPr>
+              <w:fldChar w:fldCharType="end"/>
+            </w:r>
+          </w:hyperlink>
+        </w:p>
+        <w:p>
+          <w:pPr>
+            <w:pStyle w:val="Inhopg3"/>
+            <w:tabs>
+              <w:tab w:val="right" w:pos="9062"/>
+            </w:tabs>
+            <w:rPr>
+              <w:rFonts w:eastAsiaTheme="minorEastAsia"/>
+              <w:noProof/>
+              <w:lang w:eastAsia="nl-NL"/>
+            </w:rPr>
+          </w:pPr>
+          <w:hyperlink w:anchor="_Toc82077053" w:history="1">
+            <w:r>
+              <w:rPr>
+                <w:rStyle w:val="Hyperlink"/>
+                <w:iCs/>
+                <w:noProof/>
+              </w:rPr>
+              <w:t>Reserveringen</w:t>
+            </w:r>
+            <w:r>
+              <w:rPr>
+                <w:noProof/>
+                <w:webHidden/>
+              </w:rPr>
+              <w:tab/>
+            </w:r>
+            <w:r>
+              <w:rPr>
+                <w:noProof/>
+                <w:webHidden/>
+              </w:rPr>
+              <w:fldChar w:fldCharType="begin"/>
+            </w:r>
+            <w:r>
+              <w:rPr>
+                <w:noProof/>
+                <w:webHidden/>
+              </w:rPr>
+              <w:instrText xml:space="preserve"> PAGEREF _Toc82077053 \h </w:instrText>
+            </w:r>
+            <w:r>
+              <w:rPr>
+                <w:noProof/>
+                <w:webHidden/>
+              </w:rPr>
+            </w:r>
+            <w:r>
+              <w:rPr>
+                <w:noProof/>
+                <w:webHidden/>
+              </w:rPr>
+              <w:fldChar w:fldCharType="separate"/>
+            </w:r>
+            <w:r>
+              <w:rPr>
+                <w:noProof/>
+                <w:webHidden/>
+              </w:rPr>
+              <w:t>12</w:t>
+            </w:r>
+            <w:r>
+              <w:rPr>
+                <w:noProof/>
+                <w:webHidden/>
+              </w:rPr>
+              <w:fldChar w:fldCharType="end"/>
+            </w:r>
+          </w:hyperlink>
+        </w:p>
+        <w:p>
+          <w:pPr>
+            <w:pStyle w:val="Inhopg3"/>
+            <w:tabs>
+              <w:tab w:val="right" w:pos="9062"/>
+            </w:tabs>
+            <w:rPr>
+              <w:rFonts w:eastAsiaTheme="minorEastAsia"/>
+              <w:noProof/>
+              <w:lang w:eastAsia="nl-NL"/>
+            </w:rPr>
+          </w:pPr>
+          <w:hyperlink w:anchor="_Toc82077054" w:history="1">
+            <w:r>
+              <w:rPr>
+                <w:rStyle w:val="Hyperlink"/>
+                <w:iCs/>
+                <w:noProof/>
+              </w:rPr>
+              <w:t>Admin paneel</w:t>
+            </w:r>
+            <w:r>
+              <w:rPr>
+                <w:noProof/>
+                <w:webHidden/>
+              </w:rPr>
+              <w:tab/>
+            </w:r>
+            <w:r>
+              <w:rPr>
+                <w:noProof/>
+                <w:webHidden/>
+              </w:rPr>
+              <w:fldChar w:fldCharType="begin"/>
+            </w:r>
+            <w:r>
+              <w:rPr>
+                <w:noProof/>
+                <w:webHidden/>
+              </w:rPr>
+              <w:instrText xml:space="preserve"> PAGEREF _Toc82077054 \h </w:instrText>
+            </w:r>
+            <w:r>
+              <w:rPr>
+                <w:noProof/>
+                <w:webHidden/>
+              </w:rPr>
+            </w:r>
+            <w:r>
+              <w:rPr>
+                <w:noProof/>
+                <w:webHidden/>
+              </w:rPr>
+              <w:fldChar w:fldCharType="separate"/>
+            </w:r>
+            <w:r>
+              <w:rPr>
+                <w:noProof/>
+                <w:webHidden/>
+              </w:rPr>
+              <w:t>13</w:t>
+            </w:r>
+            <w:r>
+              <w:rPr>
+                <w:noProof/>
+                <w:webHidden/>
+              </w:rPr>
+              <w:fldChar w:fldCharType="end"/>
+            </w:r>
+          </w:hyperlink>
+        </w:p>
+        <w:p>
+          <w:pPr>
+            <w:pStyle w:val="Inhopg2"/>
+            <w:tabs>
+              <w:tab w:val="right" w:pos="9062"/>
+            </w:tabs>
+            <w:rPr>
+              <w:rFonts w:eastAsiaTheme="minorEastAsia"/>
+              <w:noProof/>
+              <w:lang w:eastAsia="nl-NL"/>
+            </w:rPr>
+          </w:pPr>
+          <w:hyperlink w:anchor="_Toc82077055" w:history="1">
+            <w:r>
+              <w:rPr>
+                <w:rStyle w:val="Hyperlink"/>
+                <w:noProof/>
+              </w:rPr>
               <w:t>Infrastructuur</w:t>
             </w:r>
             <w:r>
@@ -1357,7 +2147,7 @@
                 <w:noProof/>
                 <w:webHidden/>
               </w:rPr>
-              <w:instrText xml:space="preserve"> PAGEREF _Toc82069492 \h </w:instrText>
+              <w:instrText xml:space="preserve"> PAGEREF _Toc82077055 \h </w:instrText>
             </w:r>
             <w:r>
               <w:rPr>
@@ -1377,7 +2167,7 @@
                 <w:noProof/>
                 <w:webHidden/>
               </w:rPr>
-              <w:t>4</w:t>
+              <w:t>14</w:t>
             </w:r>
             <w:r>
               <w:rPr>
@@ -1402,13 +2192,13 @@
               <w:lang w:eastAsia="nl-NL"/>
             </w:rPr>
           </w:pPr>
-          <w:hyperlink w:anchor="_Toc82069493" w:history="1">
+          <w:hyperlink w:anchor="_Toc82077056" w:history="1">
             <w:r>
               <w:rPr>
                 <w:rStyle w:val="Hyperlink"/>
                 <w:noProof/>
               </w:rPr>
-              <w:t>Analyse gewenste situatie</w:t>
+              <w:t>Consequenties</w:t>
             </w:r>
             <w:r>
               <w:rPr>
@@ -1429,7 +2219,7 @@
                 <w:noProof/>
                 <w:webHidden/>
               </w:rPr>
-              <w:instrText xml:space="preserve"> PAGEREF _Toc82069493 \h </w:instrText>
+              <w:instrText xml:space="preserve"> PAGEREF _Toc82077056 \h </w:instrText>
             </w:r>
             <w:r>
               <w:rPr>
@@ -1449,7 +2239,7 @@
                 <w:noProof/>
                 <w:webHidden/>
               </w:rPr>
-              <w:t>4</w:t>
+              <w:t>15</w:t>
             </w:r>
             <w:r>
               <w:rPr>
@@ -1472,13 +2262,13 @@
               <w:lang w:eastAsia="nl-NL"/>
             </w:rPr>
           </w:pPr>
-          <w:hyperlink w:anchor="_Toc82069494" w:history="1">
+          <w:hyperlink w:anchor="_Toc82077057" w:history="1">
             <w:r>
               <w:rPr>
                 <w:rStyle w:val="Hyperlink"/>
                 <w:noProof/>
               </w:rPr>
-              <w:t>Requirements</w:t>
+              <w:t>Organisatorische consequenties</w:t>
             </w:r>
             <w:r>
               <w:rPr>
@@ -1499,7 +2289,7 @@
                 <w:noProof/>
                 <w:webHidden/>
               </w:rPr>
-              <w:instrText xml:space="preserve"> PAGEREF _Toc82069494 \h </w:instrText>
+              <w:instrText xml:space="preserve"> PAGEREF _Toc82077057 \h </w:instrText>
             </w:r>
             <w:r>
               <w:rPr>
@@ -1519,7 +2309,7 @@
                 <w:noProof/>
                 <w:webHidden/>
               </w:rPr>
-              <w:t>5</w:t>
+              <w:t>15</w:t>
             </w:r>
             <w:r>
               <w:rPr>
@@ -1542,13 +2332,13 @@
               <w:lang w:eastAsia="nl-NL"/>
             </w:rPr>
           </w:pPr>
-          <w:hyperlink w:anchor="_Toc82069495" w:history="1">
+          <w:hyperlink w:anchor="_Toc82077058" w:history="1">
             <w:r>
               <w:rPr>
                 <w:rStyle w:val="Hyperlink"/>
                 <w:noProof/>
               </w:rPr>
-              <w:t>Informatieverwerking</w:t>
+              <w:t>Technische consequenties</w:t>
             </w:r>
             <w:r>
               <w:rPr>
@@ -1569,7 +2359,7 @@
                 <w:noProof/>
                 <w:webHidden/>
               </w:rPr>
-              <w:instrText xml:space="preserve"> PAGEREF _Toc82069495 \h </w:instrText>
+              <w:instrText xml:space="preserve"> PAGEREF _Toc82077058 \h </w:instrText>
             </w:r>
             <w:r>
               <w:rPr>
@@ -1589,715 +2379,7 @@
                 <w:noProof/>
                 <w:webHidden/>
               </w:rPr>
-              <w:t>6</w:t>
-            </w:r>
-            <w:r>
-              <w:rPr>
-                <w:noProof/>
-                <w:webHidden/>
-              </w:rPr>
-              <w:fldChar w:fldCharType="end"/>
-            </w:r>
-          </w:hyperlink>
-        </w:p>
-        <w:p>
-          <w:pPr>
-            <w:pStyle w:val="Inhopg3"/>
-            <w:tabs>
-              <w:tab w:val="right" w:pos="9062"/>
-            </w:tabs>
-            <w:rPr>
-              <w:rFonts w:eastAsiaTheme="minorEastAsia"/>
-              <w:noProof/>
-              <w:lang w:eastAsia="nl-NL"/>
-            </w:rPr>
-          </w:pPr>
-          <w:hyperlink w:anchor="_Toc82069496" w:history="1">
-            <w:r>
-              <w:rPr>
-                <w:rStyle w:val="Hyperlink"/>
-                <w:iCs/>
-                <w:noProof/>
-              </w:rPr>
-              <w:t>Inloggen</w:t>
-            </w:r>
-            <w:r>
-              <w:rPr>
-                <w:noProof/>
-                <w:webHidden/>
-              </w:rPr>
-              <w:tab/>
-            </w:r>
-            <w:r>
-              <w:rPr>
-                <w:noProof/>
-                <w:webHidden/>
-              </w:rPr>
-              <w:fldChar w:fldCharType="begin"/>
-            </w:r>
-            <w:r>
-              <w:rPr>
-                <w:noProof/>
-                <w:webHidden/>
-              </w:rPr>
-              <w:instrText xml:space="preserve"> PAGEREF _Toc82069496 \h </w:instrText>
-            </w:r>
-            <w:r>
-              <w:rPr>
-                <w:noProof/>
-                <w:webHidden/>
-              </w:rPr>
-            </w:r>
-            <w:r>
-              <w:rPr>
-                <w:noProof/>
-                <w:webHidden/>
-              </w:rPr>
-              <w:fldChar w:fldCharType="separate"/>
-            </w:r>
-            <w:r>
-              <w:rPr>
-                <w:noProof/>
-                <w:webHidden/>
-              </w:rPr>
-              <w:t>6</w:t>
-            </w:r>
-            <w:r>
-              <w:rPr>
-                <w:noProof/>
-                <w:webHidden/>
-              </w:rPr>
-              <w:fldChar w:fldCharType="end"/>
-            </w:r>
-          </w:hyperlink>
-        </w:p>
-        <w:p>
-          <w:pPr>
-            <w:pStyle w:val="Inhopg3"/>
-            <w:tabs>
-              <w:tab w:val="right" w:pos="9062"/>
-            </w:tabs>
-            <w:rPr>
-              <w:rFonts w:eastAsiaTheme="minorEastAsia"/>
-              <w:noProof/>
-              <w:lang w:eastAsia="nl-NL"/>
-            </w:rPr>
-          </w:pPr>
-          <w:hyperlink w:anchor="_Toc82069497" w:history="1">
-            <w:r>
-              <w:rPr>
-                <w:rStyle w:val="Hyperlink"/>
-                <w:iCs/>
-                <w:noProof/>
-              </w:rPr>
-              <w:t>Beheer</w:t>
-            </w:r>
-            <w:r>
-              <w:rPr>
-                <w:noProof/>
-                <w:webHidden/>
-              </w:rPr>
-              <w:tab/>
-            </w:r>
-            <w:r>
-              <w:rPr>
-                <w:noProof/>
-                <w:webHidden/>
-              </w:rPr>
-              <w:fldChar w:fldCharType="begin"/>
-            </w:r>
-            <w:r>
-              <w:rPr>
-                <w:noProof/>
-                <w:webHidden/>
-              </w:rPr>
-              <w:instrText xml:space="preserve"> PAGEREF _Toc82069497 \h </w:instrText>
-            </w:r>
-            <w:r>
-              <w:rPr>
-                <w:noProof/>
-                <w:webHidden/>
-              </w:rPr>
-            </w:r>
-            <w:r>
-              <w:rPr>
-                <w:noProof/>
-                <w:webHidden/>
-              </w:rPr>
-              <w:fldChar w:fldCharType="separate"/>
-            </w:r>
-            <w:r>
-              <w:rPr>
-                <w:noProof/>
-                <w:webHidden/>
-              </w:rPr>
-              <w:t>6</w:t>
-            </w:r>
-            <w:r>
-              <w:rPr>
-                <w:noProof/>
-                <w:webHidden/>
-              </w:rPr>
-              <w:fldChar w:fldCharType="end"/>
-            </w:r>
-          </w:hyperlink>
-        </w:p>
-        <w:p>
-          <w:pPr>
-            <w:pStyle w:val="Inhopg3"/>
-            <w:tabs>
-              <w:tab w:val="right" w:pos="9062"/>
-            </w:tabs>
-            <w:rPr>
-              <w:rFonts w:eastAsiaTheme="minorEastAsia"/>
-              <w:noProof/>
-              <w:lang w:eastAsia="nl-NL"/>
-            </w:rPr>
-          </w:pPr>
-          <w:hyperlink w:anchor="_Toc82069498" w:history="1">
-            <w:r>
-              <w:rPr>
-                <w:rStyle w:val="Hyperlink"/>
-                <w:iCs/>
-                <w:noProof/>
-              </w:rPr>
-              <w:t>Reserveringen</w:t>
-            </w:r>
-            <w:r>
-              <w:rPr>
-                <w:noProof/>
-                <w:webHidden/>
-              </w:rPr>
-              <w:tab/>
-            </w:r>
-            <w:r>
-              <w:rPr>
-                <w:noProof/>
-                <w:webHidden/>
-              </w:rPr>
-              <w:fldChar w:fldCharType="begin"/>
-            </w:r>
-            <w:r>
-              <w:rPr>
-                <w:noProof/>
-                <w:webHidden/>
-              </w:rPr>
-              <w:instrText xml:space="preserve"> PAGEREF _Toc82069498 \h </w:instrText>
-            </w:r>
-            <w:r>
-              <w:rPr>
-                <w:noProof/>
-                <w:webHidden/>
-              </w:rPr>
-            </w:r>
-            <w:r>
-              <w:rPr>
-                <w:noProof/>
-                <w:webHidden/>
-              </w:rPr>
-              <w:fldChar w:fldCharType="separate"/>
-            </w:r>
-            <w:r>
-              <w:rPr>
-                <w:noProof/>
-                <w:webHidden/>
-              </w:rPr>
-              <w:t>7</w:t>
-            </w:r>
-            <w:r>
-              <w:rPr>
-                <w:noProof/>
-                <w:webHidden/>
-              </w:rPr>
-              <w:fldChar w:fldCharType="end"/>
-            </w:r>
-          </w:hyperlink>
-        </w:p>
-        <w:p>
-          <w:pPr>
-            <w:pStyle w:val="Inhopg3"/>
-            <w:tabs>
-              <w:tab w:val="right" w:pos="9062"/>
-            </w:tabs>
-            <w:rPr>
-              <w:rFonts w:eastAsiaTheme="minorEastAsia"/>
-              <w:noProof/>
-              <w:lang w:eastAsia="nl-NL"/>
-            </w:rPr>
-          </w:pPr>
-          <w:hyperlink w:anchor="_Toc82069499" w:history="1">
-            <w:r>
-              <w:rPr>
-                <w:rStyle w:val="Hyperlink"/>
-                <w:iCs/>
-                <w:noProof/>
-              </w:rPr>
-              <w:t>Admin paneel</w:t>
-            </w:r>
-            <w:r>
-              <w:rPr>
-                <w:noProof/>
-                <w:webHidden/>
-              </w:rPr>
-              <w:tab/>
-            </w:r>
-            <w:r>
-              <w:rPr>
-                <w:noProof/>
-                <w:webHidden/>
-              </w:rPr>
-              <w:fldChar w:fldCharType="begin"/>
-            </w:r>
-            <w:r>
-              <w:rPr>
-                <w:noProof/>
-                <w:webHidden/>
-              </w:rPr>
-              <w:instrText xml:space="preserve"> PAGEREF _Toc82069499 \h </w:instrText>
-            </w:r>
-            <w:r>
-              <w:rPr>
-                <w:noProof/>
-                <w:webHidden/>
-              </w:rPr>
-            </w:r>
-            <w:r>
-              <w:rPr>
-                <w:noProof/>
-                <w:webHidden/>
-              </w:rPr>
-              <w:fldChar w:fldCharType="separate"/>
-            </w:r>
-            <w:r>
-              <w:rPr>
-                <w:noProof/>
-                <w:webHidden/>
-              </w:rPr>
-              <w:t>7</w:t>
-            </w:r>
-            <w:r>
-              <w:rPr>
-                <w:noProof/>
-                <w:webHidden/>
-              </w:rPr>
-              <w:fldChar w:fldCharType="end"/>
-            </w:r>
-          </w:hyperlink>
-        </w:p>
-        <w:p>
-          <w:pPr>
-            <w:pStyle w:val="Inhopg2"/>
-            <w:tabs>
-              <w:tab w:val="right" w:pos="9062"/>
-            </w:tabs>
-            <w:rPr>
-              <w:rFonts w:eastAsiaTheme="minorEastAsia"/>
-              <w:noProof/>
-              <w:lang w:eastAsia="nl-NL"/>
-            </w:rPr>
-          </w:pPr>
-          <w:hyperlink w:anchor="_Toc82069500" w:history="1">
-            <w:r>
-              <w:rPr>
-                <w:rStyle w:val="Hyperlink"/>
-                <w:noProof/>
-              </w:rPr>
-              <w:t>Applicaties</w:t>
-            </w:r>
-            <w:r>
-              <w:rPr>
-                <w:noProof/>
-                <w:webHidden/>
-              </w:rPr>
-              <w:tab/>
-            </w:r>
-            <w:r>
-              <w:rPr>
-                <w:noProof/>
-                <w:webHidden/>
-              </w:rPr>
-              <w:fldChar w:fldCharType="begin"/>
-            </w:r>
-            <w:r>
-              <w:rPr>
-                <w:noProof/>
-                <w:webHidden/>
-              </w:rPr>
-              <w:instrText xml:space="preserve"> PAGEREF _Toc82069500 \h </w:instrText>
-            </w:r>
-            <w:r>
-              <w:rPr>
-                <w:noProof/>
-                <w:webHidden/>
-              </w:rPr>
-            </w:r>
-            <w:r>
-              <w:rPr>
-                <w:noProof/>
-                <w:webHidden/>
-              </w:rPr>
-              <w:fldChar w:fldCharType="separate"/>
-            </w:r>
-            <w:r>
-              <w:rPr>
-                <w:noProof/>
-                <w:webHidden/>
-              </w:rPr>
-              <w:t>7</w:t>
-            </w:r>
-            <w:r>
-              <w:rPr>
-                <w:noProof/>
-                <w:webHidden/>
-              </w:rPr>
-              <w:fldChar w:fldCharType="end"/>
-            </w:r>
-          </w:hyperlink>
-        </w:p>
-        <w:p>
-          <w:pPr>
-            <w:pStyle w:val="Inhopg3"/>
-            <w:tabs>
-              <w:tab w:val="right" w:pos="9062"/>
-            </w:tabs>
-            <w:rPr>
-              <w:rFonts w:eastAsiaTheme="minorEastAsia"/>
-              <w:noProof/>
-              <w:lang w:eastAsia="nl-NL"/>
-            </w:rPr>
-          </w:pPr>
-          <w:hyperlink w:anchor="_Toc82069501" w:history="1">
-            <w:r>
-              <w:rPr>
-                <w:rStyle w:val="Hyperlink"/>
-                <w:iCs/>
-                <w:noProof/>
-              </w:rPr>
-              <w:t>Inloggen</w:t>
-            </w:r>
-            <w:r>
-              <w:rPr>
-                <w:noProof/>
-                <w:webHidden/>
-              </w:rPr>
-              <w:tab/>
-            </w:r>
-            <w:r>
-              <w:rPr>
-                <w:noProof/>
-                <w:webHidden/>
-              </w:rPr>
-              <w:fldChar w:fldCharType="begin"/>
-            </w:r>
-            <w:r>
-              <w:rPr>
-                <w:noProof/>
-                <w:webHidden/>
-              </w:rPr>
-              <w:instrText xml:space="preserve"> PAGEREF _Toc82069501 \h </w:instrText>
-            </w:r>
-            <w:r>
-              <w:rPr>
-                <w:noProof/>
-                <w:webHidden/>
-              </w:rPr>
-            </w:r>
-            <w:r>
-              <w:rPr>
-                <w:noProof/>
-                <w:webHidden/>
-              </w:rPr>
-              <w:fldChar w:fldCharType="separate"/>
-            </w:r>
-            <w:r>
-              <w:rPr>
-                <w:noProof/>
-                <w:webHidden/>
-              </w:rPr>
-              <w:t>7</w:t>
-            </w:r>
-            <w:r>
-              <w:rPr>
-                <w:noProof/>
-                <w:webHidden/>
-              </w:rPr>
-              <w:fldChar w:fldCharType="end"/>
-            </w:r>
-          </w:hyperlink>
-        </w:p>
-        <w:p>
-          <w:pPr>
-            <w:pStyle w:val="Inhopg3"/>
-            <w:tabs>
-              <w:tab w:val="right" w:pos="9062"/>
-            </w:tabs>
-            <w:rPr>
-              <w:rFonts w:eastAsiaTheme="minorEastAsia"/>
-              <w:noProof/>
-              <w:lang w:eastAsia="nl-NL"/>
-            </w:rPr>
-          </w:pPr>
-          <w:hyperlink w:anchor="_Toc82069502" w:history="1">
-            <w:r>
-              <w:rPr>
-                <w:rStyle w:val="Hyperlink"/>
-                <w:iCs/>
-                <w:noProof/>
-              </w:rPr>
-              <w:t>Beheer</w:t>
-            </w:r>
-            <w:r>
-              <w:rPr>
-                <w:noProof/>
-                <w:webHidden/>
-              </w:rPr>
-              <w:tab/>
-            </w:r>
-            <w:r>
-              <w:rPr>
-                <w:noProof/>
-                <w:webHidden/>
-              </w:rPr>
-              <w:fldChar w:fldCharType="begin"/>
-            </w:r>
-            <w:r>
-              <w:rPr>
-                <w:noProof/>
-                <w:webHidden/>
-              </w:rPr>
-              <w:instrText xml:space="preserve"> PAGEREF _Toc82069502 \h </w:instrText>
-            </w:r>
-            <w:r>
-              <w:rPr>
-                <w:noProof/>
-                <w:webHidden/>
-              </w:rPr>
-            </w:r>
-            <w:r>
-              <w:rPr>
-                <w:noProof/>
-                <w:webHidden/>
-              </w:rPr>
-              <w:fldChar w:fldCharType="separate"/>
-            </w:r>
-            <w:r>
-              <w:rPr>
-                <w:noProof/>
-                <w:webHidden/>
-              </w:rPr>
-              <w:t>7</w:t>
-            </w:r>
-            <w:r>
-              <w:rPr>
-                <w:noProof/>
-                <w:webHidden/>
-              </w:rPr>
-              <w:fldChar w:fldCharType="end"/>
-            </w:r>
-          </w:hyperlink>
-        </w:p>
-        <w:p>
-          <w:pPr>
-            <w:pStyle w:val="Inhopg3"/>
-            <w:tabs>
-              <w:tab w:val="right" w:pos="9062"/>
-            </w:tabs>
-            <w:rPr>
-              <w:rFonts w:eastAsiaTheme="minorEastAsia"/>
-              <w:noProof/>
-              <w:lang w:eastAsia="nl-NL"/>
-            </w:rPr>
-          </w:pPr>
-          <w:hyperlink w:anchor="_Toc82069503" w:history="1">
-            <w:r>
-              <w:rPr>
-                <w:rStyle w:val="Hyperlink"/>
-                <w:iCs/>
-                <w:noProof/>
-              </w:rPr>
-              <w:t>Reserveringen</w:t>
-            </w:r>
-            <w:r>
-              <w:rPr>
-                <w:noProof/>
-                <w:webHidden/>
-              </w:rPr>
-              <w:tab/>
-            </w:r>
-            <w:r>
-              <w:rPr>
-                <w:noProof/>
-                <w:webHidden/>
-              </w:rPr>
-              <w:fldChar w:fldCharType="begin"/>
-            </w:r>
-            <w:r>
-              <w:rPr>
-                <w:noProof/>
-                <w:webHidden/>
-              </w:rPr>
-              <w:instrText xml:space="preserve"> PAGEREF _Toc82069503 \h </w:instrText>
-            </w:r>
-            <w:r>
-              <w:rPr>
-                <w:noProof/>
-                <w:webHidden/>
-              </w:rPr>
-            </w:r>
-            <w:r>
-              <w:rPr>
-                <w:noProof/>
-                <w:webHidden/>
-              </w:rPr>
-              <w:fldChar w:fldCharType="separate"/>
-            </w:r>
-            <w:r>
-              <w:rPr>
-                <w:noProof/>
-                <w:webHidden/>
-              </w:rPr>
-              <w:t>8</w:t>
-            </w:r>
-            <w:r>
-              <w:rPr>
-                <w:noProof/>
-                <w:webHidden/>
-              </w:rPr>
-              <w:fldChar w:fldCharType="end"/>
-            </w:r>
-          </w:hyperlink>
-        </w:p>
-        <w:p>
-          <w:pPr>
-            <w:pStyle w:val="Inhopg3"/>
-            <w:tabs>
-              <w:tab w:val="right" w:pos="9062"/>
-            </w:tabs>
-            <w:rPr>
-              <w:rFonts w:eastAsiaTheme="minorEastAsia"/>
-              <w:noProof/>
-              <w:lang w:eastAsia="nl-NL"/>
-            </w:rPr>
-          </w:pPr>
-          <w:hyperlink w:anchor="_Toc82069504" w:history="1">
-            <w:r>
-              <w:rPr>
-                <w:rStyle w:val="Hyperlink"/>
-                <w:iCs/>
-                <w:noProof/>
-              </w:rPr>
-              <w:t>Admin paneel</w:t>
-            </w:r>
-            <w:r>
-              <w:rPr>
-                <w:noProof/>
-                <w:webHidden/>
-              </w:rPr>
-              <w:tab/>
-            </w:r>
-            <w:r>
-              <w:rPr>
-                <w:noProof/>
-                <w:webHidden/>
-              </w:rPr>
-              <w:fldChar w:fldCharType="begin"/>
-            </w:r>
-            <w:r>
-              <w:rPr>
-                <w:noProof/>
-                <w:webHidden/>
-              </w:rPr>
-              <w:instrText xml:space="preserve"> PAGEREF _Toc82069504 \h </w:instrText>
-            </w:r>
-            <w:r>
-              <w:rPr>
-                <w:noProof/>
-                <w:webHidden/>
-              </w:rPr>
-            </w:r>
-            <w:r>
-              <w:rPr>
-                <w:noProof/>
-                <w:webHidden/>
-              </w:rPr>
-              <w:fldChar w:fldCharType="separate"/>
-            </w:r>
-            <w:r>
-              <w:rPr>
-                <w:noProof/>
-                <w:webHidden/>
-              </w:rPr>
-              <w:t>8</w:t>
-            </w:r>
-            <w:r>
-              <w:rPr>
-                <w:noProof/>
-                <w:webHidden/>
-              </w:rPr>
-              <w:fldChar w:fldCharType="end"/>
-            </w:r>
-          </w:hyperlink>
-        </w:p>
-        <w:p>
-          <w:pPr>
-            <w:pStyle w:val="Inhopg2"/>
-            <w:tabs>
-              <w:tab w:val="right" w:pos="9062"/>
-            </w:tabs>
-            <w:rPr>
-              <w:rFonts w:eastAsiaTheme="minorEastAsia"/>
-              <w:noProof/>
-              <w:lang w:eastAsia="nl-NL"/>
-            </w:rPr>
-          </w:pPr>
-          <w:hyperlink w:anchor="_Toc82069505" w:history="1">
-            <w:r>
-              <w:rPr>
-                <w:rStyle w:val="Hyperlink"/>
-                <w:noProof/>
-              </w:rPr>
-              <w:t>Infrastructuur</w:t>
-            </w:r>
-            <w:r>
-              <w:rPr>
-                <w:noProof/>
-                <w:webHidden/>
-              </w:rPr>
-              <w:tab/>
-            </w:r>
-            <w:r>
-              <w:rPr>
-                <w:noProof/>
-                <w:webHidden/>
-              </w:rPr>
-              <w:fldChar w:fldCharType="begin"/>
-            </w:r>
-            <w:r>
-              <w:rPr>
-                <w:noProof/>
-                <w:webHidden/>
-              </w:rPr>
-              <w:instrText xml:space="preserve"> PAGEREF _Toc82069505 \h </w:instrText>
-            </w:r>
-            <w:r>
-              <w:rPr>
-                <w:noProof/>
-                <w:webHidden/>
-              </w:rPr>
-            </w:r>
-            <w:r>
-              <w:rPr>
-                <w:noProof/>
-                <w:webHidden/>
-              </w:rPr>
-              <w:fldChar w:fldCharType="separate"/>
-            </w:r>
-            <w:r>
-              <w:rPr>
-                <w:noProof/>
-                <w:webHidden/>
-              </w:rPr>
-              <w:t>8</w:t>
+              <w:t>15</w:t>
             </w:r>
             <w:r>
               <w:rPr>
@@ -2322,13 +2404,13 @@
               <w:lang w:eastAsia="nl-NL"/>
             </w:rPr>
           </w:pPr>
-          <w:hyperlink w:anchor="_Toc82069506" w:history="1">
+          <w:hyperlink w:anchor="_Toc82077059" w:history="1">
             <w:r>
               <w:rPr>
                 <w:rStyle w:val="Hyperlink"/>
                 <w:noProof/>
               </w:rPr>
-              <w:t>Consequenties</w:t>
+              <w:t>Kosten</w:t>
             </w:r>
             <w:r>
               <w:rPr>
@@ -2349,7 +2431,7 @@
                 <w:noProof/>
                 <w:webHidden/>
               </w:rPr>
-              <w:instrText xml:space="preserve"> PAGEREF _Toc82069506 \h </w:instrText>
+              <w:instrText xml:space="preserve"> PAGEREF _Toc82077059 \h </w:instrText>
             </w:r>
             <w:r>
               <w:rPr>
@@ -2369,147 +2451,7 @@
                 <w:noProof/>
                 <w:webHidden/>
               </w:rPr>
-              <w:t>8</w:t>
-            </w:r>
-            <w:r>
-              <w:rPr>
-                <w:noProof/>
-                <w:webHidden/>
-              </w:rPr>
-              <w:fldChar w:fldCharType="end"/>
-            </w:r>
-          </w:hyperlink>
-        </w:p>
-        <w:p>
-          <w:pPr>
-            <w:pStyle w:val="Inhopg2"/>
-            <w:tabs>
-              <w:tab w:val="right" w:pos="9062"/>
-            </w:tabs>
-            <w:rPr>
-              <w:rFonts w:eastAsiaTheme="minorEastAsia"/>
-              <w:noProof/>
-              <w:lang w:eastAsia="nl-NL"/>
-            </w:rPr>
-          </w:pPr>
-          <w:hyperlink w:anchor="_Toc82069507" w:history="1">
-            <w:r>
-              <w:rPr>
-                <w:rStyle w:val="Hyperlink"/>
-                <w:noProof/>
-              </w:rPr>
-              <w:t>Organisatorische consequenties</w:t>
-            </w:r>
-            <w:r>
-              <w:rPr>
-                <w:noProof/>
-                <w:webHidden/>
-              </w:rPr>
-              <w:tab/>
-            </w:r>
-            <w:r>
-              <w:rPr>
-                <w:noProof/>
-                <w:webHidden/>
-              </w:rPr>
-              <w:fldChar w:fldCharType="begin"/>
-            </w:r>
-            <w:r>
-              <w:rPr>
-                <w:noProof/>
-                <w:webHidden/>
-              </w:rPr>
-              <w:instrText xml:space="preserve"> PAGEREF _Toc82069507 \h </w:instrText>
-            </w:r>
-            <w:r>
-              <w:rPr>
-                <w:noProof/>
-                <w:webHidden/>
-              </w:rPr>
-            </w:r>
-            <w:r>
-              <w:rPr>
-                <w:noProof/>
-                <w:webHidden/>
-              </w:rPr>
-              <w:fldChar w:fldCharType="separate"/>
-            </w:r>
-            <w:r>
-              <w:rPr>
-                <w:noProof/>
-                <w:webHidden/>
-              </w:rPr>
-              <w:t>8</w:t>
-            </w:r>
-            <w:r>
-              <w:rPr>
-                <w:noProof/>
-                <w:webHidden/>
-              </w:rPr>
-              <w:fldChar w:fldCharType="end"/>
-            </w:r>
-          </w:hyperlink>
-        </w:p>
-        <w:p>
-          <w:pPr>
-            <w:pStyle w:val="Inhopg2"/>
-            <w:tabs>
-              <w:tab w:val="right" w:pos="9062"/>
-            </w:tabs>
-            <w:rPr>
-              <w:rFonts w:eastAsiaTheme="minorEastAsia"/>
-              <w:noProof/>
-              <w:lang w:eastAsia="nl-NL"/>
-            </w:rPr>
-          </w:pPr>
-          <w:hyperlink w:anchor="_Toc82069508" w:history="1">
-            <w:r>
-              <w:rPr>
-                <w:rStyle w:val="Hyperlink"/>
-                <w:noProof/>
-              </w:rPr>
-              <w:t>Technische consequenties</w:t>
-            </w:r>
-            <w:r>
-              <w:rPr>
-                <w:noProof/>
-                <w:webHidden/>
-              </w:rPr>
-              <w:tab/>
-            </w:r>
-            <w:r>
-              <w:rPr>
-                <w:noProof/>
-                <w:webHidden/>
-              </w:rPr>
-              <w:fldChar w:fldCharType="begin"/>
-            </w:r>
-            <w:r>
-              <w:rPr>
-                <w:noProof/>
-                <w:webHidden/>
-              </w:rPr>
-              <w:instrText xml:space="preserve"> PAGEREF _Toc82069508 \h </w:instrText>
-            </w:r>
-            <w:r>
-              <w:rPr>
-                <w:noProof/>
-                <w:webHidden/>
-              </w:rPr>
-            </w:r>
-            <w:r>
-              <w:rPr>
-                <w:noProof/>
-                <w:webHidden/>
-              </w:rPr>
-              <w:fldChar w:fldCharType="separate"/>
-            </w:r>
-            <w:r>
-              <w:rPr>
-                <w:noProof/>
-                <w:webHidden/>
-              </w:rPr>
-              <w:t>8</w:t>
+              <w:t>15</w:t>
             </w:r>
             <w:r>
               <w:rPr>
@@ -2534,13 +2476,13 @@
               <w:lang w:eastAsia="nl-NL"/>
             </w:rPr>
           </w:pPr>
-          <w:hyperlink w:anchor="_Toc82069509" w:history="1">
+          <w:hyperlink w:anchor="_Toc82077060" w:history="1">
             <w:r>
               <w:rPr>
                 <w:rStyle w:val="Hyperlink"/>
                 <w:noProof/>
               </w:rPr>
-              <w:t>Kosten</w:t>
+              <w:t>planning</w:t>
             </w:r>
             <w:r>
               <w:rPr>
@@ -2561,7 +2503,7 @@
                 <w:noProof/>
                 <w:webHidden/>
               </w:rPr>
-              <w:instrText xml:space="preserve"> PAGEREF _Toc82069509 \h </w:instrText>
+              <w:instrText xml:space="preserve"> PAGEREF _Toc82077060 \h </w:instrText>
             </w:r>
             <w:r>
               <w:rPr>
@@ -2581,79 +2523,7 @@
                 <w:noProof/>
                 <w:webHidden/>
               </w:rPr>
-              <w:t>8</w:t>
-            </w:r>
-            <w:r>
-              <w:rPr>
-                <w:noProof/>
-                <w:webHidden/>
-              </w:rPr>
-              <w:fldChar w:fldCharType="end"/>
-            </w:r>
-          </w:hyperlink>
-        </w:p>
-        <w:p>
-          <w:pPr>
-            <w:pStyle w:val="Inhopg1"/>
-            <w:tabs>
-              <w:tab w:val="right" w:pos="9062"/>
-            </w:tabs>
-            <w:rPr>
-              <w:rFonts w:eastAsiaTheme="minorEastAsia"/>
-              <w:b w:val="0"/>
-              <w:bCs w:val="0"/>
-              <w:noProof/>
-              <w:lang w:eastAsia="nl-NL"/>
-            </w:rPr>
-          </w:pPr>
-          <w:hyperlink w:anchor="_Toc82069510" w:history="1">
-            <w:r>
-              <w:rPr>
-                <w:rStyle w:val="Hyperlink"/>
-                <w:noProof/>
-              </w:rPr>
-              <w:t>planning</w:t>
-            </w:r>
-            <w:r>
-              <w:rPr>
-                <w:noProof/>
-                <w:webHidden/>
-              </w:rPr>
-              <w:tab/>
-            </w:r>
-            <w:r>
-              <w:rPr>
-                <w:noProof/>
-                <w:webHidden/>
-              </w:rPr>
-              <w:fldChar w:fldCharType="begin"/>
-            </w:r>
-            <w:r>
-              <w:rPr>
-                <w:noProof/>
-                <w:webHidden/>
-              </w:rPr>
-              <w:instrText xml:space="preserve"> PAGEREF _Toc82069510 \h </w:instrText>
-            </w:r>
-            <w:r>
-              <w:rPr>
-                <w:noProof/>
-                <w:webHidden/>
-              </w:rPr>
-            </w:r>
-            <w:r>
-              <w:rPr>
-                <w:noProof/>
-                <w:webHidden/>
-              </w:rPr>
-              <w:fldChar w:fldCharType="separate"/>
-            </w:r>
-            <w:r>
-              <w:rPr>
-                <w:noProof/>
-                <w:webHidden/>
-              </w:rPr>
-              <w:t>9</w:t>
+              <w:t>16</w:t>
             </w:r>
             <w:r>
               <w:rPr>
@@ -2680,32 +2550,32 @@
       <w:pPr>
         <w:pStyle w:val="Kop1"/>
       </w:pPr>
-      <w:bookmarkStart w:id="5" w:name="_Toc82069488"/>
+      <w:bookmarkStart w:id="4" w:name="_Toc82077039"/>
       <w:r>
         <w:lastRenderedPageBreak/>
         <w:t>Samenvatting</w:t>
       </w:r>
+      <w:bookmarkEnd w:id="4"/>
+    </w:p>
+    <w:p>
+      <w:pPr>
+        <w:pStyle w:val="Kop1"/>
+      </w:pPr>
+      <w:bookmarkStart w:id="5" w:name="_Toc82077040"/>
+      <w:r>
+        <w:t>Analyse huidige situatie</w:t>
+      </w:r>
       <w:bookmarkEnd w:id="5"/>
     </w:p>
     <w:p>
       <w:pPr>
-        <w:pStyle w:val="Kop1"/>
-      </w:pPr>
-      <w:bookmarkStart w:id="6" w:name="_Toc82069489"/>
-      <w:r>
-        <w:t>Analyse huidige situatie</w:t>
-      </w:r>
-      <w:bookmarkEnd w:id="6"/>
-    </w:p>
-    <w:p>
-      <w:pPr>
         <w:pStyle w:val="Kop2"/>
       </w:pPr>
-      <w:bookmarkStart w:id="7" w:name="_Toc82069490"/>
+      <w:bookmarkStart w:id="6" w:name="_Toc82077041"/>
       <w:r>
         <w:t>Informatieverwerking</w:t>
       </w:r>
-      <w:bookmarkEnd w:id="7"/>
+      <w:bookmarkEnd w:id="6"/>
     </w:p>
     <w:p>
       <w:r>
@@ -2716,11 +2586,11 @@
       <w:pPr>
         <w:pStyle w:val="Kop2"/>
       </w:pPr>
-      <w:bookmarkStart w:id="8" w:name="_Toc82069491"/>
+      <w:bookmarkStart w:id="7" w:name="_Toc82077042"/>
       <w:r>
         <w:t>Applicaties</w:t>
       </w:r>
-      <w:bookmarkEnd w:id="8"/>
+      <w:bookmarkEnd w:id="7"/>
     </w:p>
     <w:p>
       <w:r>
@@ -2732,38 +2602,47 @@
     </w:p>
     <w:p/>
     <w:p/>
-    <w:p/>
-    <w:p/>
-    <w:p/>
-    <w:p/>
-    <w:p/>
-    <w:p/>
-    <w:p/>
-    <w:p/>
-    <w:p/>
-    <w:p/>
-    <w:p/>
-    <w:p/>
     <w:p>
       <w:pPr>
+        <w:rPr>
+          <w:b/>
+          <w:bCs/>
+        </w:rPr>
+      </w:pPr>
+    </w:p>
+    <w:p/>
+    <w:p/>
+    <w:p/>
+    <w:p/>
+    <w:p/>
+    <w:p/>
+    <w:p/>
+    <w:p/>
+    <w:p/>
+    <w:p/>
+    <w:p/>
+    <w:p>
+      <w:pPr>
         <w:pStyle w:val="Kop1"/>
       </w:pPr>
-      <w:bookmarkStart w:id="9" w:name="_Toc82069493"/>
+      <w:bookmarkStart w:id="8" w:name="_Toc82077043"/>
       <w:r>
         <w:lastRenderedPageBreak/>
         <w:t>Analyse gewenste situatie</w:t>
       </w:r>
-      <w:bookmarkEnd w:id="9"/>
+      <w:bookmarkEnd w:id="8"/>
     </w:p>
     <w:p>
       <w:pPr>
         <w:pStyle w:val="Kop2"/>
       </w:pPr>
-      <w:bookmarkStart w:id="10" w:name="_Toc82069494"/>
+      <w:bookmarkStart w:id="9" w:name="_Toc82077044"/>
+      <w:proofErr w:type="spellStart"/>
       <w:r>
         <w:t>Requirements</w:t>
       </w:r>
-      <w:bookmarkEnd w:id="10"/>
+      <w:bookmarkEnd w:id="9"/>
+      <w:proofErr w:type="spellEnd"/>
     </w:p>
     <w:p>
       <w:r>
@@ -2771,7 +2650,15 @@
           <w:b/>
           <w:bCs/>
         </w:rPr>
-        <w:t>Toelichting Mo</w:t>
+        <w:t xml:space="preserve">Toelichting </w:t>
+      </w:r>
+      <w:proofErr w:type="spellStart"/>
+      <w:r>
+        <w:rPr>
+          <w:b/>
+          <w:bCs/>
+        </w:rPr>
+        <w:t>Mo</w:t>
       </w:r>
       <w:r>
         <w:rPr>
@@ -2794,21 +2681,43 @@
         </w:rPr>
         <w:t>W</w:t>
       </w:r>
+      <w:proofErr w:type="spellEnd"/>
       <w:r>
         <w:br/>
         <w:t>Must have: moet in de applicatie komen.</w:t>
       </w:r>
       <w:r>
         <w:br/>
-        <w:t>Should have: is belangrijk maar geen prioriteit</w:t>
+      </w:r>
+      <w:proofErr w:type="spellStart"/>
+      <w:r>
+        <w:t>Should</w:t>
+      </w:r>
+      <w:proofErr w:type="spellEnd"/>
+      <w:r>
+        <w:t xml:space="preserve"> have: is belangrijk maar geen prioriteit</w:t>
       </w:r>
       <w:r>
         <w:br/>
-        <w:t>Could have: als er tijd over is kunnen deze nog toegevoegd worden</w:t>
+      </w:r>
+      <w:proofErr w:type="spellStart"/>
+      <w:r>
+        <w:t>Could</w:t>
+      </w:r>
+      <w:proofErr w:type="spellEnd"/>
+      <w:r>
+        <w:t xml:space="preserve"> have: als er tijd over is kunnen deze nog toegevoegd worden</w:t>
       </w:r>
       <w:r>
         <w:br/>
-        <w:t>Won’t have: komt niet voor in de applicatie</w:t>
+      </w:r>
+      <w:proofErr w:type="spellStart"/>
+      <w:r>
+        <w:t>Won’t</w:t>
+      </w:r>
+      <w:proofErr w:type="spellEnd"/>
+      <w:r>
+        <w:t xml:space="preserve"> have: komt niet voor in de applicatie</w:t>
       </w:r>
     </w:p>
     <w:tbl>
@@ -2900,12 +2809,21 @@
                 <w:bCs/>
               </w:rPr>
             </w:pPr>
-            <w:r>
-              <w:rPr>
-                <w:b/>
-                <w:bCs/>
-              </w:rPr>
-              <w:t>Should have</w:t>
+            <w:proofErr w:type="spellStart"/>
+            <w:r>
+              <w:rPr>
+                <w:b/>
+                <w:bCs/>
+              </w:rPr>
+              <w:t>Should</w:t>
+            </w:r>
+            <w:proofErr w:type="spellEnd"/>
+            <w:r>
+              <w:rPr>
+                <w:b/>
+                <w:bCs/>
+              </w:rPr>
+              <w:t xml:space="preserve"> have</w:t>
             </w:r>
           </w:p>
         </w:tc>
@@ -2928,12 +2846,21 @@
                 <w:bCs/>
               </w:rPr>
             </w:pPr>
-            <w:r>
-              <w:rPr>
-                <w:b/>
-                <w:bCs/>
-              </w:rPr>
-              <w:t>Could have</w:t>
+            <w:proofErr w:type="spellStart"/>
+            <w:r>
+              <w:rPr>
+                <w:b/>
+                <w:bCs/>
+              </w:rPr>
+              <w:t>Could</w:t>
+            </w:r>
+            <w:proofErr w:type="spellEnd"/>
+            <w:r>
+              <w:rPr>
+                <w:b/>
+                <w:bCs/>
+              </w:rPr>
+              <w:t xml:space="preserve"> have</w:t>
             </w:r>
           </w:p>
         </w:tc>
@@ -2956,12 +2883,21 @@
                 <w:bCs/>
               </w:rPr>
             </w:pPr>
-            <w:r>
-              <w:rPr>
-                <w:b/>
-                <w:bCs/>
-              </w:rPr>
-              <w:t>Won’t have</w:t>
+            <w:proofErr w:type="spellStart"/>
+            <w:r>
+              <w:rPr>
+                <w:b/>
+                <w:bCs/>
+              </w:rPr>
+              <w:t>Won’t</w:t>
+            </w:r>
+            <w:proofErr w:type="spellEnd"/>
+            <w:r>
+              <w:rPr>
+                <w:b/>
+                <w:bCs/>
+              </w:rPr>
+              <w:t xml:space="preserve"> have</w:t>
             </w:r>
           </w:p>
         </w:tc>
@@ -3980,7 +3916,23 @@
                 <w:sz w:val="20"/>
                 <w:szCs w:val="20"/>
               </w:rPr>
-              <w:t>(Admins en medewerkers)</w:t>
+              <w:t>(</w:t>
+            </w:r>
+            <w:proofErr w:type="spellStart"/>
+            <w:r>
+              <w:rPr>
+                <w:sz w:val="20"/>
+                <w:szCs w:val="20"/>
+              </w:rPr>
+              <w:t>Admins</w:t>
+            </w:r>
+            <w:proofErr w:type="spellEnd"/>
+            <w:r>
+              <w:rPr>
+                <w:sz w:val="20"/>
+                <w:szCs w:val="20"/>
+              </w:rPr>
+              <w:t xml:space="preserve"> en medewerkers)</w:t>
             </w:r>
           </w:p>
           <w:p>
@@ -4096,11 +4048,11 @@
       <w:pPr>
         <w:pStyle w:val="Kop2"/>
       </w:pPr>
-      <w:bookmarkStart w:id="11" w:name="_Toc82069495"/>
+      <w:bookmarkStart w:id="10" w:name="_Toc82077045"/>
       <w:r>
         <w:t>Informatieverwerking</w:t>
       </w:r>
-      <w:bookmarkEnd w:id="11"/>
+      <w:bookmarkEnd w:id="10"/>
     </w:p>
     <w:p>
       <w:pPr>
@@ -4113,7 +4065,7 @@
           <w:szCs w:val="36"/>
         </w:rPr>
       </w:pPr>
-      <w:bookmarkStart w:id="12" w:name="_Toc82069496"/>
+      <w:bookmarkStart w:id="11" w:name="_Toc82077046"/>
       <w:r>
         <w:rPr>
           <w:i w:val="0"/>
@@ -4123,7 +4075,7 @@
         </w:rPr>
         <w:t>Inloggen</w:t>
       </w:r>
-      <w:bookmarkEnd w:id="12"/>
+      <w:bookmarkEnd w:id="11"/>
     </w:p>
     <w:p>
       <w:r>
@@ -4204,7 +4156,7 @@
           <w:szCs w:val="36"/>
         </w:rPr>
       </w:pPr>
-      <w:bookmarkStart w:id="13" w:name="_Toc82069497"/>
+      <w:bookmarkStart w:id="12" w:name="_Toc82077047"/>
       <w:r>
         <w:rPr>
           <w:i w:val="0"/>
@@ -4215,7 +4167,7 @@
         <w:lastRenderedPageBreak/>
         <w:t>Beheer</w:t>
       </w:r>
-      <w:bookmarkEnd w:id="13"/>
+      <w:bookmarkEnd w:id="12"/>
     </w:p>
     <w:p>
       <w:pPr>
@@ -4289,6 +4241,20 @@
         </w:drawing>
       </w:r>
     </w:p>
+    <w:p>
+      <w:pPr>
+        <w:rPr>
+          <w:noProof/>
+        </w:rPr>
+      </w:pPr>
+    </w:p>
+    <w:p>
+      <w:pPr>
+        <w:rPr>
+          <w:noProof/>
+        </w:rPr>
+      </w:pPr>
+    </w:p>
     <w:p/>
     <w:p>
       <w:pPr>
@@ -4301,7 +4267,7 @@
           <w:szCs w:val="36"/>
         </w:rPr>
       </w:pPr>
-      <w:bookmarkStart w:id="14" w:name="_Toc82069498"/>
+      <w:bookmarkStart w:id="13" w:name="_Toc82077048"/>
       <w:r>
         <w:rPr>
           <w:i w:val="0"/>
@@ -4312,8 +4278,80 @@
         <w:lastRenderedPageBreak/>
         <w:t>Reserveringen</w:t>
       </w:r>
-      <w:bookmarkEnd w:id="14"/>
+      <w:bookmarkEnd w:id="13"/>
     </w:p>
+    <w:p>
+      <w:r>
+        <w:t xml:space="preserve">In de gewenste situatie wilt meneer van der stal dat klanten die al een account hebben een reservering kunnen maken. Ze gaan dan naar reservering maken en vullen dan alle gegevens in. Zo als datum wanneer ze de caravan of camper komen halen of terug brengen. Ook het nummer waar onder de caravan of camper staat. Klanten kunnen zelf ook reservering maken of annuleren als ze wat willen aan passen zouden ze toch even moeten bellen om dubbel reserveringen te voorkomen. Zo als je hier kan zien in een use case-diagram. </w:t>
+      </w:r>
+    </w:p>
+    <w:p/>
+    <w:p>
+      <w:r>
+        <w:rPr>
+          <w:noProof/>
+        </w:rPr>
+        <w:drawing>
+          <wp:inline distT="0" distB="0" distL="0" distR="0" wp14:anchorId="5F0E406D" wp14:editId="054B515A">
+            <wp:extent cx="5760720" cy="3267075"/>
+            <wp:effectExtent l="0" t="0" r="0" b="9525"/>
+            <wp:docPr id="9" name="Afbeelding 9"/>
+            <wp:cNvGraphicFramePr>
+              <a:graphicFrameLocks xmlns:a="http://schemas.openxmlformats.org/drawingml/2006/main" noChangeAspect="1"/>
+            </wp:cNvGraphicFramePr>
+            <a:graphic xmlns:a="http://schemas.openxmlformats.org/drawingml/2006/main">
+              <a:graphicData uri="http://schemas.openxmlformats.org/drawingml/2006/picture">
+                <pic:pic xmlns:pic="http://schemas.openxmlformats.org/drawingml/2006/picture">
+                  <pic:nvPicPr>
+                    <pic:cNvPr id="0" name="Picture 4"/>
+                    <pic:cNvPicPr>
+                      <a:picLocks noChangeAspect="1" noChangeArrowheads="1"/>
+                    </pic:cNvPicPr>
+                  </pic:nvPicPr>
+                  <pic:blipFill>
+                    <a:blip r:embed="rId10">
+                      <a:extLst>
+                        <a:ext uri="{28A0092B-C50C-407E-A947-70E740481C1C}">
+                          <a14:useLocalDpi xmlns:a14="http://schemas.microsoft.com/office/drawing/2010/main" val="0"/>
+                        </a:ext>
+                      </a:extLst>
+                    </a:blip>
+                    <a:srcRect/>
+                    <a:stretch>
+                      <a:fillRect/>
+                    </a:stretch>
+                  </pic:blipFill>
+                  <pic:spPr bwMode="auto">
+                    <a:xfrm>
+                      <a:off x="0" y="0"/>
+                      <a:ext cx="5760720" cy="3267075"/>
+                    </a:xfrm>
+                    <a:prstGeom prst="rect">
+                      <a:avLst/>
+                    </a:prstGeom>
+                    <a:noFill/>
+                    <a:ln>
+                      <a:noFill/>
+                    </a:ln>
+                  </pic:spPr>
+                </pic:pic>
+              </a:graphicData>
+            </a:graphic>
+          </wp:inline>
+        </w:drawing>
+      </w:r>
+    </w:p>
+    <w:p/>
+    <w:p/>
+    <w:p/>
+    <w:p/>
+    <w:p/>
+    <w:p/>
+    <w:p/>
+    <w:p/>
+    <w:p/>
+    <w:p/>
+    <w:p/>
     <w:p>
       <w:pPr>
         <w:pStyle w:val="Kop3"/>
@@ -4325,7 +4363,7 @@
           <w:szCs w:val="36"/>
         </w:rPr>
       </w:pPr>
-      <w:bookmarkStart w:id="15" w:name="_Toc82069499"/>
+      <w:bookmarkStart w:id="14" w:name="_Toc82077049"/>
       <w:r>
         <w:rPr>
           <w:i w:val="0"/>
@@ -4333,9 +4371,10 @@
           <w:sz w:val="32"/>
           <w:szCs w:val="36"/>
         </w:rPr>
+        <w:lastRenderedPageBreak/>
         <w:t>Admin paneel</w:t>
       </w:r>
-      <w:bookmarkEnd w:id="15"/>
+      <w:bookmarkEnd w:id="14"/>
     </w:p>
     <w:p>
       <w:r>
@@ -4365,7 +4404,7 @@
                     </pic:cNvPicPr>
                   </pic:nvPicPr>
                   <pic:blipFill>
-                    <a:blip r:embed="rId10">
+                    <a:blip r:embed="rId11">
                       <a:extLst>
                         <a:ext uri="{28A0092B-C50C-407E-A947-70E740481C1C}">
                           <a14:useLocalDpi xmlns:a14="http://schemas.microsoft.com/office/drawing/2010/main" val="0"/>
@@ -4400,17 +4439,23 @@
     <w:p/>
     <w:p/>
     <w:p/>
+    <w:p/>
+    <w:p/>
+    <w:p/>
+    <w:p/>
+    <w:p/>
     <w:p>
       <w:pPr>
         <w:pStyle w:val="Kop2"/>
       </w:pPr>
-      <w:bookmarkStart w:id="16" w:name="_Toc82069500"/>
+      <w:bookmarkStart w:id="15" w:name="_Toc82077050"/>
       <w:r>
         <w:lastRenderedPageBreak/>
         <w:t>Applicaties</w:t>
       </w:r>
-      <w:bookmarkEnd w:id="16"/>
+      <w:bookmarkEnd w:id="15"/>
     </w:p>
+    <w:p/>
     <w:p>
       <w:pPr>
         <w:pStyle w:val="Kop3"/>
@@ -4422,7 +4467,7 @@
           <w:szCs w:val="36"/>
         </w:rPr>
       </w:pPr>
-      <w:bookmarkStart w:id="17" w:name="_Toc82069501"/>
+      <w:bookmarkStart w:id="16" w:name="_Toc82077051"/>
       <w:r>
         <w:rPr>
           <w:i w:val="0"/>
@@ -4432,8 +4477,211 @@
         </w:rPr>
         <w:t>Inloggen</w:t>
       </w:r>
-      <w:bookmarkEnd w:id="17"/>
+      <w:bookmarkEnd w:id="16"/>
     </w:p>
+    <w:p>
+      <w:r>
+        <w:t>In de use case-tabel hier onder staat beschreven hoe een klant moet inloggen. Als het niet lukt of niet kan heeft hij of geen account of kloppen de gegevens niet.</w:t>
+      </w:r>
+    </w:p>
+    <w:p/>
+    <w:tbl>
+      <w:tblPr>
+        <w:tblStyle w:val="Tabelraster"/>
+        <w:tblW w:w="0" w:type="auto"/>
+        <w:tblLook w:val="04A0" w:firstRow="1" w:lastRow="0" w:firstColumn="1" w:lastColumn="0" w:noHBand="0" w:noVBand="1"/>
+      </w:tblPr>
+      <w:tblGrid>
+        <w:gridCol w:w="4534"/>
+        <w:gridCol w:w="4528"/>
+      </w:tblGrid>
+      <w:tr>
+        <w:tc>
+          <w:tcPr>
+            <w:tcW w:w="4675" w:type="dxa"/>
+          </w:tcPr>
+          <w:p>
+            <w:r>
+              <w:t>Naam</w:t>
+            </w:r>
+          </w:p>
+        </w:tc>
+        <w:tc>
+          <w:tcPr>
+            <w:tcW w:w="4675" w:type="dxa"/>
+          </w:tcPr>
+          <w:p>
+            <w:r>
+              <w:t>Log in</w:t>
+            </w:r>
+          </w:p>
+        </w:tc>
+      </w:tr>
+      <w:tr>
+        <w:tc>
+          <w:tcPr>
+            <w:tcW w:w="4675" w:type="dxa"/>
+          </w:tcPr>
+          <w:p>
+            <w:r>
+              <w:t>Versie</w:t>
+            </w:r>
+          </w:p>
+        </w:tc>
+        <w:tc>
+          <w:tcPr>
+            <w:tcW w:w="4675" w:type="dxa"/>
+          </w:tcPr>
+          <w:p>
+            <w:r>
+              <w:t>1.0</w:t>
+            </w:r>
+          </w:p>
+        </w:tc>
+      </w:tr>
+      <w:tr>
+        <w:tc>
+          <w:tcPr>
+            <w:tcW w:w="4675" w:type="dxa"/>
+          </w:tcPr>
+          <w:p>
+            <w:r>
+              <w:t>Actor</w:t>
+            </w:r>
+          </w:p>
+        </w:tc>
+        <w:tc>
+          <w:tcPr>
+            <w:tcW w:w="4675" w:type="dxa"/>
+          </w:tcPr>
+          <w:p>
+            <w:r>
+              <w:t>Klant</w:t>
+            </w:r>
+          </w:p>
+        </w:tc>
+      </w:tr>
+      <w:tr>
+        <w:tc>
+          <w:tcPr>
+            <w:tcW w:w="4675" w:type="dxa"/>
+          </w:tcPr>
+          <w:p>
+            <w:r>
+              <w:t>Preconditie</w:t>
+            </w:r>
+          </w:p>
+        </w:tc>
+        <w:tc>
+          <w:tcPr>
+            <w:tcW w:w="4675" w:type="dxa"/>
+          </w:tcPr>
+          <w:p>
+            <w:r>
+              <w:t>Het inloggen voor een klant</w:t>
+            </w:r>
+          </w:p>
+        </w:tc>
+      </w:tr>
+      <w:tr>
+        <w:tc>
+          <w:tcPr>
+            <w:tcW w:w="4675" w:type="dxa"/>
+          </w:tcPr>
+          <w:p>
+            <w:r>
+              <w:t>Scenario</w:t>
+            </w:r>
+          </w:p>
+        </w:tc>
+        <w:tc>
+          <w:tcPr>
+            <w:tcW w:w="4675" w:type="dxa"/>
+          </w:tcPr>
+          <w:p>
+            <w:r>
+              <w:t>1, De klant klikt op de knop inloggen</w:t>
+            </w:r>
+          </w:p>
+          <w:p>
+            <w:r>
+              <w:t>2, Voert hier zijn/haar gegevens in.</w:t>
+            </w:r>
+          </w:p>
+          <w:p>
+            <w:r>
+              <w:t>3, Lukt of lukt niet</w:t>
+            </w:r>
+          </w:p>
+        </w:tc>
+      </w:tr>
+      <w:tr>
+        <w:tc>
+          <w:tcPr>
+            <w:tcW w:w="4675" w:type="dxa"/>
+          </w:tcPr>
+          <w:p>
+            <w:r>
+              <w:t>Uitzonderingen</w:t>
+            </w:r>
+          </w:p>
+        </w:tc>
+        <w:tc>
+          <w:tcPr>
+            <w:tcW w:w="4675" w:type="dxa"/>
+          </w:tcPr>
+          <w:p>
+            <w:r>
+              <w:t xml:space="preserve">1, Klant heeft geen account </w:t>
+            </w:r>
+          </w:p>
+          <w:p>
+            <w:r>
+              <w:t>2, Klant gaat naar Meld je aan.</w:t>
+            </w:r>
+          </w:p>
+          <w:p>
+            <w:r>
+              <w:t xml:space="preserve">3, Klant voert zijn informatie in </w:t>
+            </w:r>
+          </w:p>
+        </w:tc>
+      </w:tr>
+      <w:tr>
+        <w:tc>
+          <w:tcPr>
+            <w:tcW w:w="4675" w:type="dxa"/>
+          </w:tcPr>
+          <w:p>
+            <w:r>
+              <w:t>Postconditie</w:t>
+            </w:r>
+          </w:p>
+        </w:tc>
+        <w:tc>
+          <w:tcPr>
+            <w:tcW w:w="4675" w:type="dxa"/>
+          </w:tcPr>
+          <w:p>
+            <w:r>
+              <w:t>Kan verder gaan met het bekijken/ inplannen van reserveringen</w:t>
+            </w:r>
+          </w:p>
+        </w:tc>
+      </w:tr>
+    </w:tbl>
+    <w:p/>
+    <w:p/>
+    <w:p/>
+    <w:p/>
+    <w:p/>
+    <w:p/>
+    <w:p/>
+    <w:p/>
+    <w:p/>
+    <w:p/>
+    <w:p/>
+    <w:p/>
     <w:p>
       <w:pPr>
         <w:pStyle w:val="Kop3"/>
@@ -4445,7 +4693,7 @@
           <w:szCs w:val="36"/>
         </w:rPr>
       </w:pPr>
-      <w:bookmarkStart w:id="18" w:name="_Toc82069502"/>
+      <w:bookmarkStart w:id="17" w:name="_Toc82077052"/>
       <w:r>
         <w:rPr>
           <w:i w:val="0"/>
@@ -4453,15 +4701,18 @@
           <w:sz w:val="32"/>
           <w:szCs w:val="36"/>
         </w:rPr>
+        <w:lastRenderedPageBreak/>
         <w:t>Beheer</w:t>
       </w:r>
-      <w:bookmarkEnd w:id="18"/>
+      <w:bookmarkEnd w:id="17"/>
     </w:p>
+    <w:p/>
     <w:p>
       <w:r>
-        <w:t>In de gewenste situatie wilt meneer van der stal zijn caravan en camper beheer doen via de website. Mensen kunnen via daar inloggen en caravans en campers toevoegen. als de login van de klant is goed gekeurd kan hij vervolgens zijn eigen caravans en campers beheren. Zo als inzien welke caravan of camper hij heeft staan hoe duur die zijn per jaar. Maar ook welk nummer hij heeft toe gekregen. Hij kan ze ook aanpassen waar nodig. De klant kan zelf caravans toevoegen. heb het als volgt uitgelegd in de use case-tabel hier onder</w:t>
+        <w:t xml:space="preserve">In de use case-tabel hier onder zie je hoe beschreven staat hoe een klant een caravan of camper toevoegt. Bij deze uitvoering moet de klant ingelogd zijn. </w:t>
       </w:r>
     </w:p>
+    <w:p/>
     <w:tbl>
       <w:tblPr>
         <w:tblStyle w:val="Tabelraster"/>
@@ -4960,6 +5211,12 @@
       </w:tr>
     </w:tbl>
     <w:p/>
+    <w:p/>
+    <w:p/>
+    <w:p/>
+    <w:p/>
+    <w:p/>
+    <w:p/>
     <w:p>
       <w:pPr>
         <w:pStyle w:val="Kop3"/>
@@ -4971,7 +5228,7 @@
           <w:szCs w:val="36"/>
         </w:rPr>
       </w:pPr>
-      <w:bookmarkStart w:id="19" w:name="_Toc82069503"/>
+      <w:bookmarkStart w:id="18" w:name="_Toc82077053"/>
       <w:r>
         <w:rPr>
           <w:i w:val="0"/>
@@ -4982,8 +5239,345 @@
         <w:lastRenderedPageBreak/>
         <w:t>Reserveringen</w:t>
       </w:r>
-      <w:bookmarkEnd w:id="19"/>
+      <w:bookmarkEnd w:id="18"/>
     </w:p>
+    <w:p>
+      <w:r>
+        <w:t>In de use case-tabel hier onder word beschreven hoe een klant een reservering kan maken. Deze klant moet wel ingelogd zijn om dit te kunnen doen.</w:t>
+      </w:r>
+    </w:p>
+    <w:tbl>
+      <w:tblPr>
+        <w:tblStyle w:val="Tabelraster"/>
+        <w:tblpPr w:leftFromText="141" w:rightFromText="141" w:vertAnchor="page" w:horzAnchor="margin" w:tblpY="3517"/>
+        <w:tblW w:w="0" w:type="auto"/>
+        <w:tblLook w:val="04A0" w:firstRow="1" w:lastRow="0" w:firstColumn="1" w:lastColumn="0" w:noHBand="0" w:noVBand="1"/>
+      </w:tblPr>
+      <w:tblGrid>
+        <w:gridCol w:w="4531"/>
+        <w:gridCol w:w="4531"/>
+      </w:tblGrid>
+      <w:tr>
+        <w:tc>
+          <w:tcPr>
+            <w:tcW w:w="4531" w:type="dxa"/>
+          </w:tcPr>
+          <w:p>
+            <w:pPr>
+              <w:rPr>
+                <w:b/>
+                <w:bCs/>
+              </w:rPr>
+            </w:pPr>
+            <w:r>
+              <w:rPr>
+                <w:b/>
+                <w:bCs/>
+              </w:rPr>
+              <w:t>Naam</w:t>
+            </w:r>
+          </w:p>
+        </w:tc>
+        <w:tc>
+          <w:tcPr>
+            <w:tcW w:w="4531" w:type="dxa"/>
+          </w:tcPr>
+          <w:p>
+            <w:pPr>
+              <w:rPr>
+                <w:b/>
+                <w:bCs/>
+              </w:rPr>
+            </w:pPr>
+            <w:r>
+              <w:rPr>
+                <w:b/>
+                <w:bCs/>
+              </w:rPr>
+              <w:t>Reserveringen</w:t>
+            </w:r>
+          </w:p>
+        </w:tc>
+      </w:tr>
+      <w:tr>
+        <w:tc>
+          <w:tcPr>
+            <w:tcW w:w="4531" w:type="dxa"/>
+          </w:tcPr>
+          <w:p>
+            <w:r>
+              <w:t>Versie</w:t>
+            </w:r>
+          </w:p>
+        </w:tc>
+        <w:tc>
+          <w:tcPr>
+            <w:tcW w:w="4531" w:type="dxa"/>
+          </w:tcPr>
+          <w:p>
+            <w:r>
+              <w:t>1.0</w:t>
+            </w:r>
+          </w:p>
+        </w:tc>
+      </w:tr>
+      <w:tr>
+        <w:tc>
+          <w:tcPr>
+            <w:tcW w:w="4531" w:type="dxa"/>
+          </w:tcPr>
+          <w:p>
+            <w:r>
+              <w:t>Actor</w:t>
+            </w:r>
+          </w:p>
+        </w:tc>
+        <w:tc>
+          <w:tcPr>
+            <w:tcW w:w="4531" w:type="dxa"/>
+          </w:tcPr>
+          <w:p>
+            <w:r>
+              <w:t>Klant</w:t>
+            </w:r>
+          </w:p>
+        </w:tc>
+      </w:tr>
+      <w:tr>
+        <w:tc>
+          <w:tcPr>
+            <w:tcW w:w="4531" w:type="dxa"/>
+          </w:tcPr>
+          <w:p>
+            <w:r>
+              <w:t>Preconditie</w:t>
+            </w:r>
+          </w:p>
+        </w:tc>
+        <w:tc>
+          <w:tcPr>
+            <w:tcW w:w="4531" w:type="dxa"/>
+          </w:tcPr>
+          <w:p>
+            <w:r>
+              <w:t>De klant maakt een reservering</w:t>
+            </w:r>
+          </w:p>
+        </w:tc>
+      </w:tr>
+      <w:tr>
+        <w:tc>
+          <w:tcPr>
+            <w:tcW w:w="4531" w:type="dxa"/>
+          </w:tcPr>
+          <w:p>
+            <w:r>
+              <w:t>Scenario</w:t>
+            </w:r>
+          </w:p>
+        </w:tc>
+        <w:tc>
+          <w:tcPr>
+            <w:tcW w:w="4531" w:type="dxa"/>
+          </w:tcPr>
+          <w:p>
+            <w:pPr>
+              <w:pStyle w:val="Lijstalinea"/>
+              <w:numPr>
+                <w:ilvl w:val="0"/>
+                <w:numId w:val="10"/>
+              </w:numPr>
+              <w:spacing w:after="0" w:line="240" w:lineRule="auto"/>
+            </w:pPr>
+            <w:r>
+              <w:t>De klant moet datum invoeren</w:t>
+            </w:r>
+          </w:p>
+          <w:p>
+            <w:pPr>
+              <w:pStyle w:val="Lijstalinea"/>
+              <w:numPr>
+                <w:ilvl w:val="0"/>
+                <w:numId w:val="11"/>
+              </w:numPr>
+              <w:spacing w:after="0" w:line="240" w:lineRule="auto"/>
+            </w:pPr>
+            <w:r>
+              <w:t>De klant gaat naar inlog scherm</w:t>
+            </w:r>
+          </w:p>
+          <w:p>
+            <w:pPr>
+              <w:pStyle w:val="Lijstalinea"/>
+              <w:numPr>
+                <w:ilvl w:val="0"/>
+                <w:numId w:val="11"/>
+              </w:numPr>
+              <w:spacing w:after="0" w:line="240" w:lineRule="auto"/>
+            </w:pPr>
+            <w:r>
+              <w:t>De klant logt in</w:t>
+            </w:r>
+          </w:p>
+          <w:p>
+            <w:pPr>
+              <w:pStyle w:val="Lijstalinea"/>
+              <w:numPr>
+                <w:ilvl w:val="0"/>
+                <w:numId w:val="11"/>
+              </w:numPr>
+              <w:spacing w:after="0" w:line="240" w:lineRule="auto"/>
+            </w:pPr>
+            <w:r>
+              <w:t>De klant gaat naar het kopje reservering maken</w:t>
+            </w:r>
+          </w:p>
+          <w:p>
+            <w:pPr>
+              <w:pStyle w:val="Lijstalinea"/>
+              <w:numPr>
+                <w:ilvl w:val="0"/>
+                <w:numId w:val="11"/>
+              </w:numPr>
+              <w:spacing w:after="0" w:line="240" w:lineRule="auto"/>
+            </w:pPr>
+            <w:r>
+              <w:t xml:space="preserve">De klant vult zijn gegevens in </w:t>
+            </w:r>
+          </w:p>
+          <w:p>
+            <w:pPr>
+              <w:pStyle w:val="Lijstalinea"/>
+              <w:numPr>
+                <w:ilvl w:val="0"/>
+                <w:numId w:val="11"/>
+              </w:numPr>
+              <w:spacing w:after="0" w:line="240" w:lineRule="auto"/>
+            </w:pPr>
+            <w:r>
+              <w:t>De klant klikt op reservering maken</w:t>
+            </w:r>
+          </w:p>
+          <w:p>
+            <w:pPr>
+              <w:pStyle w:val="Lijstalinea"/>
+              <w:numPr>
+                <w:ilvl w:val="0"/>
+                <w:numId w:val="11"/>
+              </w:numPr>
+              <w:spacing w:after="0" w:line="240" w:lineRule="auto"/>
+            </w:pPr>
+            <w:r>
+              <w:t>De reservering is gemaakt</w:t>
+            </w:r>
+          </w:p>
+        </w:tc>
+      </w:tr>
+      <w:tr>
+        <w:tc>
+          <w:tcPr>
+            <w:tcW w:w="4531" w:type="dxa"/>
+          </w:tcPr>
+          <w:p>
+            <w:r>
+              <w:t>Uitzonderingen</w:t>
+            </w:r>
+          </w:p>
+        </w:tc>
+        <w:tc>
+          <w:tcPr>
+            <w:tcW w:w="4531" w:type="dxa"/>
+          </w:tcPr>
+          <w:p>
+            <w:pPr>
+              <w:pStyle w:val="Lijstalinea"/>
+              <w:numPr>
+                <w:ilvl w:val="0"/>
+                <w:numId w:val="12"/>
+              </w:numPr>
+              <w:spacing w:after="0" w:line="240" w:lineRule="auto"/>
+            </w:pPr>
+            <w:r>
+              <w:t>De klant maakt 2 keer dezelfde reservering</w:t>
+            </w:r>
+          </w:p>
+          <w:p>
+            <w:pPr>
+              <w:pStyle w:val="Lijstalinea"/>
+              <w:numPr>
+                <w:ilvl w:val="0"/>
+                <w:numId w:val="13"/>
+              </w:numPr>
+              <w:spacing w:after="0" w:line="240" w:lineRule="auto"/>
+            </w:pPr>
+            <w:r>
+              <w:t>De klant kan de reservering verwijderen</w:t>
+            </w:r>
+          </w:p>
+          <w:p>
+            <w:pPr>
+              <w:pStyle w:val="Lijstalinea"/>
+              <w:numPr>
+                <w:ilvl w:val="0"/>
+                <w:numId w:val="13"/>
+              </w:numPr>
+              <w:spacing w:after="0" w:line="240" w:lineRule="auto"/>
+            </w:pPr>
+            <w:r>
+              <w:t>De klant belt naar Van der Stal om de reservering te laten verwijderen</w:t>
+            </w:r>
+          </w:p>
+        </w:tc>
+      </w:tr>
+      <w:tr>
+        <w:tc>
+          <w:tcPr>
+            <w:tcW w:w="4531" w:type="dxa"/>
+          </w:tcPr>
+          <w:p>
+            <w:r>
+              <w:t xml:space="preserve">Postconditie </w:t>
+            </w:r>
+          </w:p>
+        </w:tc>
+        <w:tc>
+          <w:tcPr>
+            <w:tcW w:w="4531" w:type="dxa"/>
+          </w:tcPr>
+          <w:p>
+            <w:pPr>
+              <w:pStyle w:val="Lijstalinea"/>
+            </w:pPr>
+            <w:r>
+              <w:t>De klant kan alleen zijn eigen reserveringen zien</w:t>
+            </w:r>
+          </w:p>
+        </w:tc>
+      </w:tr>
+    </w:tbl>
+    <w:p>
+      <w:pPr>
+        <w:pStyle w:val="Kop3"/>
+        <w:rPr>
+          <w:i w:val="0"/>
+          <w:iCs/>
+          <w:sz w:val="32"/>
+          <w:szCs w:val="36"/>
+        </w:rPr>
+      </w:pPr>
+    </w:p>
+    <w:p/>
+    <w:p/>
+    <w:p/>
+    <w:p/>
+    <w:p/>
+    <w:p/>
+    <w:p/>
+    <w:p/>
+    <w:p/>
+    <w:p/>
+    <w:p/>
+    <w:p/>
     <w:p>
       <w:pPr>
         <w:pStyle w:val="Kop3"/>
@@ -4995,7 +5589,7 @@
           <w:szCs w:val="36"/>
         </w:rPr>
       </w:pPr>
-      <w:bookmarkStart w:id="20" w:name="_Toc82069504"/>
+      <w:bookmarkStart w:id="19" w:name="_Toc82077054"/>
       <w:r>
         <w:rPr>
           <w:i w:val="0"/>
@@ -5003,32 +5597,403 @@
           <w:sz w:val="32"/>
           <w:szCs w:val="36"/>
         </w:rPr>
+        <w:lastRenderedPageBreak/>
         <w:t>Admin paneel</w:t>
       </w:r>
-      <w:bookmarkEnd w:id="20"/>
-      <w:r>
-        <w:rPr>
-          <w:i w:val="0"/>
-          <w:iCs/>
-          <w:sz w:val="32"/>
-          <w:szCs w:val="36"/>
-        </w:rPr>
-        <w:t>s</w:t>
-      </w:r>
-    </w:p>
-    <w:p>
-      <w:pPr>
-        <w:pStyle w:val="Kop2"/>
-      </w:pPr>
-      <w:bookmarkStart w:id="21" w:name="_Toc82069505"/>
-      <w:r>
-        <w:t>Infrastructuur</w:t>
-      </w:r>
-      <w:bookmarkEnd w:id="21"/>
+      <w:bookmarkEnd w:id="19"/>
     </w:p>
     <w:p>
       <w:r>
-        <w:t xml:space="preserve">Ter stal camper en caravanstalling een een mans bedrijf is heeft hij geen infrastructuur omtrent werknemers. Omdat wij een webapplicatie gaan maken komt er wel een database en </w:t>
+        <w:t xml:space="preserve">In de use case-tabel hier onder zie je een beschrijving van een situatie van het goedkeuren van een reservering. Bij deze uitvoering moet de admin wel ingelogd zijn. </w:t>
+      </w:r>
+    </w:p>
+    <w:p/>
+    <w:tbl>
+      <w:tblPr>
+        <w:tblStyle w:val="Tabelraster"/>
+        <w:tblW w:w="0" w:type="auto"/>
+        <w:tblLook w:val="04A0" w:firstRow="1" w:lastRow="0" w:firstColumn="1" w:lastColumn="0" w:noHBand="0" w:noVBand="1"/>
+      </w:tblPr>
+      <w:tblGrid>
+        <w:gridCol w:w="4531"/>
+        <w:gridCol w:w="4531"/>
+      </w:tblGrid>
+      <w:tr>
+        <w:tc>
+          <w:tcPr>
+            <w:tcW w:w="4531" w:type="dxa"/>
+          </w:tcPr>
+          <w:p>
+            <w:pPr>
+              <w:rPr>
+                <w:b/>
+                <w:bCs/>
+              </w:rPr>
+            </w:pPr>
+            <w:r>
+              <w:rPr>
+                <w:b/>
+                <w:bCs/>
+              </w:rPr>
+              <w:t>naam</w:t>
+            </w:r>
+          </w:p>
+        </w:tc>
+        <w:tc>
+          <w:tcPr>
+            <w:tcW w:w="4531" w:type="dxa"/>
+          </w:tcPr>
+          <w:p>
+            <w:pPr>
+              <w:rPr>
+                <w:b/>
+                <w:bCs/>
+              </w:rPr>
+            </w:pPr>
+            <w:r>
+              <w:rPr>
+                <w:b/>
+                <w:bCs/>
+              </w:rPr>
+              <w:t>Tabel Admin paneel</w:t>
+            </w:r>
+          </w:p>
+        </w:tc>
+      </w:tr>
+      <w:tr>
+        <w:tc>
+          <w:tcPr>
+            <w:tcW w:w="4531" w:type="dxa"/>
+          </w:tcPr>
+          <w:p>
+            <w:r>
+              <w:t>Versie</w:t>
+            </w:r>
+          </w:p>
+        </w:tc>
+        <w:tc>
+          <w:tcPr>
+            <w:tcW w:w="4531" w:type="dxa"/>
+          </w:tcPr>
+          <w:p>
+            <w:r>
+              <w:t>1.0</w:t>
+            </w:r>
+          </w:p>
+        </w:tc>
+      </w:tr>
+      <w:tr>
+        <w:tc>
+          <w:tcPr>
+            <w:tcW w:w="4531" w:type="dxa"/>
+          </w:tcPr>
+          <w:p>
+            <w:r>
+              <w:t>Actor</w:t>
+            </w:r>
+          </w:p>
+        </w:tc>
+        <w:tc>
+          <w:tcPr>
+            <w:tcW w:w="4531" w:type="dxa"/>
+          </w:tcPr>
+          <w:p>
+            <w:r>
+              <w:t>Beheerder</w:t>
+            </w:r>
+          </w:p>
+        </w:tc>
+      </w:tr>
+      <w:tr>
+        <w:tc>
+          <w:tcPr>
+            <w:tcW w:w="4531" w:type="dxa"/>
+          </w:tcPr>
+          <w:p>
+            <w:r>
+              <w:t>Preconditie</w:t>
+            </w:r>
+          </w:p>
+        </w:tc>
+        <w:tc>
+          <w:tcPr>
+            <w:tcW w:w="4531" w:type="dxa"/>
+          </w:tcPr>
+          <w:p>
+            <w:r>
+              <w:t>Goedkeuren van reserveringen</w:t>
+            </w:r>
+          </w:p>
+        </w:tc>
+      </w:tr>
+      <w:tr>
+        <w:tc>
+          <w:tcPr>
+            <w:tcW w:w="4531" w:type="dxa"/>
+          </w:tcPr>
+          <w:p>
+            <w:r>
+              <w:t>Scenario</w:t>
+            </w:r>
+          </w:p>
+        </w:tc>
+        <w:tc>
+          <w:tcPr>
+            <w:tcW w:w="4531" w:type="dxa"/>
+          </w:tcPr>
+          <w:p>
+            <w:pPr>
+              <w:spacing w:after="0" w:line="240" w:lineRule="auto"/>
+            </w:pPr>
+            <w:r>
+              <w:rPr>
+                <w:b/>
+                <w:bCs/>
+              </w:rPr>
+              <w:t xml:space="preserve">1 </w:t>
+            </w:r>
+            <w:r>
+              <w:t>Beheerder keurt nieuwe gebruiker</w:t>
+            </w:r>
+            <w:r>
+              <w:t>s</w:t>
+            </w:r>
+          </w:p>
+          <w:p>
+            <w:r>
+              <w:rPr>
+                <w:b/>
+                <w:bCs/>
+              </w:rPr>
+              <w:t>A</w:t>
+            </w:r>
+            <w:r>
+              <w:rPr>
+                <w:b/>
+                <w:bCs/>
+              </w:rPr>
+              <w:t xml:space="preserve"> </w:t>
+            </w:r>
+            <w:r>
+              <w:t>beheerder logt in</w:t>
+            </w:r>
+          </w:p>
+          <w:p>
+            <w:r>
+              <w:rPr>
+                <w:b/>
+                <w:bCs/>
+              </w:rPr>
+              <w:t>B</w:t>
+            </w:r>
+            <w:r>
+              <w:rPr>
+                <w:b/>
+                <w:bCs/>
+              </w:rPr>
+              <w:t xml:space="preserve"> </w:t>
+            </w:r>
+            <w:r>
+              <w:t>gaat naar meldingen</w:t>
+            </w:r>
+          </w:p>
+          <w:p>
+            <w:r>
+              <w:rPr>
+                <w:b/>
+                <w:bCs/>
+              </w:rPr>
+              <w:t>C</w:t>
+            </w:r>
+            <w:r>
+              <w:rPr>
+                <w:b/>
+                <w:bCs/>
+              </w:rPr>
+              <w:t xml:space="preserve"> </w:t>
+            </w:r>
+            <w:r>
+              <w:t>bekijkt de nieuwe meldingen</w:t>
+            </w:r>
+          </w:p>
+          <w:p>
+            <w:r>
+              <w:rPr>
+                <w:b/>
+                <w:bCs/>
+              </w:rPr>
+              <w:t>D</w:t>
+            </w:r>
+            <w:r>
+              <w:rPr>
+                <w:b/>
+                <w:bCs/>
+              </w:rPr>
+              <w:t xml:space="preserve"> </w:t>
+            </w:r>
+            <w:r>
+              <w:t xml:space="preserve">kijkt of hij goed is </w:t>
+            </w:r>
+          </w:p>
+          <w:p>
+            <w:r>
+              <w:rPr>
+                <w:b/>
+                <w:bCs/>
+              </w:rPr>
+              <w:t>E</w:t>
+            </w:r>
+            <w:r>
+              <w:rPr>
+                <w:b/>
+                <w:bCs/>
+              </w:rPr>
+              <w:t xml:space="preserve"> </w:t>
+            </w:r>
+            <w:r>
+              <w:t>klikt op accepteren</w:t>
+            </w:r>
+          </w:p>
+          <w:p>
+            <w:r>
+              <w:rPr>
+                <w:b/>
+                <w:bCs/>
+              </w:rPr>
+              <w:t>F</w:t>
+            </w:r>
+            <w:r>
+              <w:rPr>
+                <w:b/>
+                <w:bCs/>
+              </w:rPr>
+              <w:t xml:space="preserve"> </w:t>
+            </w:r>
+            <w:r>
+              <w:t xml:space="preserve">reservering is goed gekeurd </w:t>
+            </w:r>
+          </w:p>
+        </w:tc>
+      </w:tr>
+      <w:tr>
+        <w:tc>
+          <w:tcPr>
+            <w:tcW w:w="4531" w:type="dxa"/>
+          </w:tcPr>
+          <w:p>
+            <w:r>
+              <w:t>Uitzonderingen</w:t>
+            </w:r>
+          </w:p>
+        </w:tc>
+        <w:tc>
+          <w:tcPr>
+            <w:tcW w:w="4531" w:type="dxa"/>
+          </w:tcPr>
+          <w:p>
+            <w:pPr>
+              <w:spacing w:after="0" w:line="240" w:lineRule="auto"/>
+            </w:pPr>
+            <w:r>
+              <w:rPr>
+                <w:b/>
+                <w:bCs/>
+              </w:rPr>
+              <w:t xml:space="preserve">1 </w:t>
+            </w:r>
+            <w:r>
+              <w:t>De klant vult per ongelijk de verkeer de gegevens in</w:t>
+            </w:r>
+          </w:p>
+          <w:p>
+            <w:pPr>
+              <w:spacing w:after="0" w:line="240" w:lineRule="auto"/>
+            </w:pPr>
+            <w:r>
+              <w:rPr>
+                <w:b/>
+                <w:bCs/>
+              </w:rPr>
+              <w:t>A</w:t>
+            </w:r>
+            <w:r>
+              <w:t xml:space="preserve"> admin accepteert hem niet</w:t>
+            </w:r>
+          </w:p>
+          <w:p>
+            <w:r>
+              <w:rPr>
+                <w:b/>
+                <w:bCs/>
+              </w:rPr>
+              <w:t>B</w:t>
+            </w:r>
+            <w:r>
+              <w:t xml:space="preserve"> nemen even telefonische contact op </w:t>
+            </w:r>
+          </w:p>
+        </w:tc>
+      </w:tr>
+      <w:tr>
+        <w:tc>
+          <w:tcPr>
+            <w:tcW w:w="4531" w:type="dxa"/>
+          </w:tcPr>
+          <w:p>
+            <w:r>
+              <w:t>Postconditie</w:t>
+            </w:r>
+          </w:p>
+        </w:tc>
+        <w:tc>
+          <w:tcPr>
+            <w:tcW w:w="4531" w:type="dxa"/>
+          </w:tcPr>
+          <w:p>
+            <w:pPr>
+              <w:spacing w:after="0" w:line="240" w:lineRule="auto"/>
+            </w:pPr>
+            <w:r>
+              <w:t>Admin mag als enige een reservering goed keuren</w:t>
+            </w:r>
+          </w:p>
+        </w:tc>
+      </w:tr>
+    </w:tbl>
+    <w:p/>
+    <w:p/>
+    <w:p/>
+    <w:p/>
+    <w:p/>
+    <w:p/>
+    <w:p/>
+    <w:p/>
+    <w:p/>
+    <w:p/>
+    <w:p/>
+    <w:p/>
+    <w:p>
+      <w:pPr>
+        <w:pStyle w:val="Kop2"/>
+      </w:pPr>
+      <w:bookmarkStart w:id="20" w:name="_Toc82077055"/>
+      <w:r>
+        <w:lastRenderedPageBreak/>
+        <w:t>Infrastructuur</w:t>
+      </w:r>
+      <w:bookmarkEnd w:id="20"/>
+    </w:p>
+    <w:p>
+      <w:r>
+        <w:t xml:space="preserve">Ter stal camper en caravanstalling een </w:t>
+      </w:r>
+      <w:proofErr w:type="spellStart"/>
+      <w:r>
+        <w:t>een</w:t>
+      </w:r>
+      <w:proofErr w:type="spellEnd"/>
+      <w:r>
+        <w:t xml:space="preserve"> mans bedrijf is heeft hij geen infrastructuur omtrent werknemers. Omdat wij een webapplicatie gaan maken komt er wel een database en </w:t>
       </w:r>
       <w:r>
         <w:t>website</w:t>
@@ -5062,7 +6027,7 @@
                     </pic:cNvPicPr>
                   </pic:nvPicPr>
                   <pic:blipFill>
-                    <a:blip r:embed="rId11">
+                    <a:blip r:embed="rId12">
                       <a:extLst>
                         <a:ext uri="{28A0092B-C50C-407E-A947-70E740481C1C}">
                           <a14:useLocalDpi xmlns:a14="http://schemas.microsoft.com/office/drawing/2010/main" val="0"/>
@@ -5093,7 +6058,6 @@
           </wp:inline>
         </w:drawing>
       </w:r>
-      <w:bookmarkStart w:id="22" w:name="_Toc82069506"/>
     </w:p>
     <w:p/>
     <w:p/>
@@ -5101,25 +6065,29 @@
     <w:p/>
     <w:p/>
     <w:p/>
+    <w:p/>
+    <w:p/>
+    <w:p/>
     <w:p>
       <w:pPr>
         <w:pStyle w:val="Kop1"/>
       </w:pPr>
+      <w:bookmarkStart w:id="21" w:name="_Toc82077056"/>
       <w:r>
         <w:lastRenderedPageBreak/>
         <w:t>Consequenties</w:t>
       </w:r>
-      <w:bookmarkEnd w:id="22"/>
+      <w:bookmarkEnd w:id="21"/>
     </w:p>
     <w:p>
       <w:pPr>
         <w:pStyle w:val="Kop2"/>
       </w:pPr>
-      <w:bookmarkStart w:id="23" w:name="_Toc82069507"/>
+      <w:bookmarkStart w:id="22" w:name="_Toc82077057"/>
       <w:r>
         <w:t>Organisatorische consequenties</w:t>
       </w:r>
-      <w:bookmarkEnd w:id="23"/>
+      <w:bookmarkEnd w:id="22"/>
     </w:p>
     <w:p>
       <w:r>
@@ -5131,13 +6099,13 @@
       <w:pPr>
         <w:pStyle w:val="Kop2"/>
       </w:pPr>
-      <w:bookmarkStart w:id="24" w:name="_Toc82069508"/>
+      <w:bookmarkStart w:id="23" w:name="_Toc82077058"/>
       <w:r>
         <w:t>Technische consequenties</w:t>
       </w:r>
-      <w:bookmarkStart w:id="25" w:name="_Toc61275593"/>
-      <w:bookmarkStart w:id="26" w:name="_Toc81829399"/>
-      <w:bookmarkEnd w:id="24"/>
+      <w:bookmarkStart w:id="24" w:name="_Toc61275593"/>
+      <w:bookmarkStart w:id="25" w:name="_Toc81829399"/>
+      <w:bookmarkEnd w:id="23"/>
     </w:p>
     <w:p>
       <w:r>
@@ -5149,13 +6117,13 @@
       <w:pPr>
         <w:pStyle w:val="Kop1"/>
       </w:pPr>
-      <w:bookmarkStart w:id="27" w:name="_Toc82069509"/>
+      <w:bookmarkStart w:id="26" w:name="_Toc82077059"/>
       <w:r>
         <w:t>Kosten</w:t>
       </w:r>
+      <w:bookmarkEnd w:id="24"/>
       <w:bookmarkEnd w:id="25"/>
       <w:bookmarkEnd w:id="26"/>
-      <w:bookmarkEnd w:id="27"/>
     </w:p>
     <w:p>
       <w:r>
@@ -5335,8 +6303,17 @@
                 <w:sz w:val="24"/>
                 <w:szCs w:val="24"/>
               </w:rPr>
-              <w:t>Jesse ten Thije</w:t>
-            </w:r>
+              <w:t xml:space="preserve">Jesse ten </w:t>
+            </w:r>
+            <w:proofErr w:type="spellStart"/>
+            <w:r>
+              <w:rPr>
+                <w:sz w:val="24"/>
+                <w:szCs w:val="24"/>
+              </w:rPr>
+              <w:t>Thije</w:t>
+            </w:r>
+            <w:proofErr w:type="spellEnd"/>
             <w:r>
               <w:t xml:space="preserve"> </w:t>
             </w:r>
@@ -5837,12 +6814,12 @@
       <w:pPr>
         <w:pStyle w:val="Kop1"/>
       </w:pPr>
-      <w:bookmarkStart w:id="28" w:name="_Toc82069510"/>
+      <w:bookmarkStart w:id="27" w:name="_Toc82077060"/>
       <w:r>
         <w:lastRenderedPageBreak/>
         <w:t>planning</w:t>
       </w:r>
-      <w:bookmarkEnd w:id="28"/>
+      <w:bookmarkEnd w:id="27"/>
     </w:p>
     <w:p/>
     <w:p>
@@ -5868,7 +6845,7 @@
                     </pic:cNvPicPr>
                   </pic:nvPicPr>
                   <pic:blipFill>
-                    <a:blip r:embed="rId12">
+                    <a:blip r:embed="rId13">
                       <a:extLst>
                         <a:ext uri="{28A0092B-C50C-407E-A947-70E740481C1C}">
                           <a14:useLocalDpi xmlns:a14="http://schemas.microsoft.com/office/drawing/2010/main" val="0"/>
@@ -5908,8 +6885,8 @@
     </w:p>
     <w:p/>
     <w:sectPr>
-      <w:headerReference w:type="default" r:id="rId13"/>
-      <w:footerReference w:type="default" r:id="rId14"/>
+      <w:headerReference w:type="default" r:id="rId14"/>
+      <w:footerReference w:type="default" r:id="rId15"/>
       <w:pgSz w:w="11906" w:h="16838"/>
       <w:pgMar w:top="1417" w:right="1417" w:bottom="1417" w:left="1417" w:header="708" w:footer="708" w:gutter="0"/>
       <w:cols w:space="708"/>
@@ -6425,6 +7402,185 @@
     </w:lvl>
   </w:abstractNum>
   <w:abstractNum w:abstractNumId="2" w15:restartNumberingAfterBreak="0">
+    <w:nsid w:val="26EA075E"/>
+    <w:multiLevelType w:val="hybridMultilevel"/>
+    <w:tmpl w:val="84CC0552"/>
+    <w:lvl w:ilvl="0" w:tplc="0413000F">
+      <w:start w:val="1"/>
+      <w:numFmt w:val="decimal"/>
+      <w:lvlText w:val="%1."/>
+      <w:lvlJc w:val="left"/>
+      <w:pPr>
+        <w:ind w:left="720" w:hanging="360"/>
+      </w:pPr>
+      <w:rPr>
+        <w:rFonts w:hint="default"/>
+      </w:rPr>
+    </w:lvl>
+    <w:lvl w:ilvl="1" w:tplc="04130019" w:tentative="1">
+      <w:start w:val="1"/>
+      <w:numFmt w:val="lowerLetter"/>
+      <w:lvlText w:val="%2."/>
+      <w:lvlJc w:val="left"/>
+      <w:pPr>
+        <w:ind w:left="1440" w:hanging="360"/>
+      </w:pPr>
+    </w:lvl>
+    <w:lvl w:ilvl="2" w:tplc="0413001B" w:tentative="1">
+      <w:start w:val="1"/>
+      <w:numFmt w:val="lowerRoman"/>
+      <w:lvlText w:val="%3."/>
+      <w:lvlJc w:val="right"/>
+      <w:pPr>
+        <w:ind w:left="2160" w:hanging="180"/>
+      </w:pPr>
+    </w:lvl>
+    <w:lvl w:ilvl="3" w:tplc="0413000F" w:tentative="1">
+      <w:start w:val="1"/>
+      <w:numFmt w:val="decimal"/>
+      <w:lvlText w:val="%4."/>
+      <w:lvlJc w:val="left"/>
+      <w:pPr>
+        <w:ind w:left="2880" w:hanging="360"/>
+      </w:pPr>
+    </w:lvl>
+    <w:lvl w:ilvl="4" w:tplc="04130019" w:tentative="1">
+      <w:start w:val="1"/>
+      <w:numFmt w:val="lowerLetter"/>
+      <w:lvlText w:val="%5."/>
+      <w:lvlJc w:val="left"/>
+      <w:pPr>
+        <w:ind w:left="3600" w:hanging="360"/>
+      </w:pPr>
+    </w:lvl>
+    <w:lvl w:ilvl="5" w:tplc="0413001B" w:tentative="1">
+      <w:start w:val="1"/>
+      <w:numFmt w:val="lowerRoman"/>
+      <w:lvlText w:val="%6."/>
+      <w:lvlJc w:val="right"/>
+      <w:pPr>
+        <w:ind w:left="4320" w:hanging="180"/>
+      </w:pPr>
+    </w:lvl>
+    <w:lvl w:ilvl="6" w:tplc="0413000F" w:tentative="1">
+      <w:start w:val="1"/>
+      <w:numFmt w:val="decimal"/>
+      <w:lvlText w:val="%7."/>
+      <w:lvlJc w:val="left"/>
+      <w:pPr>
+        <w:ind w:left="5040" w:hanging="360"/>
+      </w:pPr>
+    </w:lvl>
+    <w:lvl w:ilvl="7" w:tplc="04130019" w:tentative="1">
+      <w:start w:val="1"/>
+      <w:numFmt w:val="lowerLetter"/>
+      <w:lvlText w:val="%8."/>
+      <w:lvlJc w:val="left"/>
+      <w:pPr>
+        <w:ind w:left="5760" w:hanging="360"/>
+      </w:pPr>
+    </w:lvl>
+    <w:lvl w:ilvl="8" w:tplc="0413001B" w:tentative="1">
+      <w:start w:val="1"/>
+      <w:numFmt w:val="lowerRoman"/>
+      <w:lvlText w:val="%9."/>
+      <w:lvlJc w:val="right"/>
+      <w:pPr>
+        <w:ind w:left="6480" w:hanging="180"/>
+      </w:pPr>
+    </w:lvl>
+  </w:abstractNum>
+  <w:abstractNum w:abstractNumId="3" w15:restartNumberingAfterBreak="0">
+    <w:nsid w:val="279252FF"/>
+    <w:multiLevelType w:val="hybridMultilevel"/>
+    <w:tmpl w:val="CBA28E3C"/>
+    <w:lvl w:ilvl="0" w:tplc="61CA12F6">
+      <w:start w:val="1"/>
+      <w:numFmt w:val="decimal"/>
+      <w:lvlText w:val="%1"/>
+      <w:lvlJc w:val="left"/>
+      <w:pPr>
+        <w:ind w:left="720" w:hanging="360"/>
+      </w:pPr>
+      <w:rPr>
+        <w:rFonts w:hint="default"/>
+        <w:b/>
+      </w:rPr>
+    </w:lvl>
+    <w:lvl w:ilvl="1" w:tplc="04130019" w:tentative="1">
+      <w:start w:val="1"/>
+      <w:numFmt w:val="lowerLetter"/>
+      <w:lvlText w:val="%2."/>
+      <w:lvlJc w:val="left"/>
+      <w:pPr>
+        <w:ind w:left="1440" w:hanging="360"/>
+      </w:pPr>
+    </w:lvl>
+    <w:lvl w:ilvl="2" w:tplc="0413001B" w:tentative="1">
+      <w:start w:val="1"/>
+      <w:numFmt w:val="lowerRoman"/>
+      <w:lvlText w:val="%3."/>
+      <w:lvlJc w:val="right"/>
+      <w:pPr>
+        <w:ind w:left="2160" w:hanging="180"/>
+      </w:pPr>
+    </w:lvl>
+    <w:lvl w:ilvl="3" w:tplc="0413000F" w:tentative="1">
+      <w:start w:val="1"/>
+      <w:numFmt w:val="decimal"/>
+      <w:lvlText w:val="%4."/>
+      <w:lvlJc w:val="left"/>
+      <w:pPr>
+        <w:ind w:left="2880" w:hanging="360"/>
+      </w:pPr>
+    </w:lvl>
+    <w:lvl w:ilvl="4" w:tplc="04130019" w:tentative="1">
+      <w:start w:val="1"/>
+      <w:numFmt w:val="lowerLetter"/>
+      <w:lvlText w:val="%5."/>
+      <w:lvlJc w:val="left"/>
+      <w:pPr>
+        <w:ind w:left="3600" w:hanging="360"/>
+      </w:pPr>
+    </w:lvl>
+    <w:lvl w:ilvl="5" w:tplc="0413001B" w:tentative="1">
+      <w:start w:val="1"/>
+      <w:numFmt w:val="lowerRoman"/>
+      <w:lvlText w:val="%6."/>
+      <w:lvlJc w:val="right"/>
+      <w:pPr>
+        <w:ind w:left="4320" w:hanging="180"/>
+      </w:pPr>
+    </w:lvl>
+    <w:lvl w:ilvl="6" w:tplc="0413000F" w:tentative="1">
+      <w:start w:val="1"/>
+      <w:numFmt w:val="decimal"/>
+      <w:lvlText w:val="%7."/>
+      <w:lvlJc w:val="left"/>
+      <w:pPr>
+        <w:ind w:left="5040" w:hanging="360"/>
+      </w:pPr>
+    </w:lvl>
+    <w:lvl w:ilvl="7" w:tplc="04130019" w:tentative="1">
+      <w:start w:val="1"/>
+      <w:numFmt w:val="lowerLetter"/>
+      <w:lvlText w:val="%8."/>
+      <w:lvlJc w:val="left"/>
+      <w:pPr>
+        <w:ind w:left="5760" w:hanging="360"/>
+      </w:pPr>
+    </w:lvl>
+    <w:lvl w:ilvl="8" w:tplc="0413001B" w:tentative="1">
+      <w:start w:val="1"/>
+      <w:numFmt w:val="lowerRoman"/>
+      <w:lvlText w:val="%9."/>
+      <w:lvlJc w:val="right"/>
+      <w:pPr>
+        <w:ind w:left="6480" w:hanging="180"/>
+      </w:pPr>
+    </w:lvl>
+  </w:abstractNum>
+  <w:abstractNum w:abstractNumId="4" w15:restartNumberingAfterBreak="0">
     <w:nsid w:val="2C86517F"/>
     <w:multiLevelType w:val="hybridMultilevel"/>
     <w:tmpl w:val="5CE09970"/>
@@ -6537,7 +7693,185 @@
       </w:rPr>
     </w:lvl>
   </w:abstractNum>
-  <w:abstractNum w:abstractNumId="3" w15:restartNumberingAfterBreak="0">
+  <w:abstractNum w:abstractNumId="5" w15:restartNumberingAfterBreak="0">
+    <w:nsid w:val="2DD579C0"/>
+    <w:multiLevelType w:val="hybridMultilevel"/>
+    <w:tmpl w:val="7A50B192"/>
+    <w:lvl w:ilvl="0" w:tplc="04130015">
+      <w:start w:val="1"/>
+      <w:numFmt w:val="upperLetter"/>
+      <w:lvlText w:val="%1."/>
+      <w:lvlJc w:val="left"/>
+      <w:pPr>
+        <w:ind w:left="720" w:hanging="360"/>
+      </w:pPr>
+      <w:rPr>
+        <w:rFonts w:hint="default"/>
+      </w:rPr>
+    </w:lvl>
+    <w:lvl w:ilvl="1" w:tplc="04130019" w:tentative="1">
+      <w:start w:val="1"/>
+      <w:numFmt w:val="lowerLetter"/>
+      <w:lvlText w:val="%2."/>
+      <w:lvlJc w:val="left"/>
+      <w:pPr>
+        <w:ind w:left="1440" w:hanging="360"/>
+      </w:pPr>
+    </w:lvl>
+    <w:lvl w:ilvl="2" w:tplc="0413001B" w:tentative="1">
+      <w:start w:val="1"/>
+      <w:numFmt w:val="lowerRoman"/>
+      <w:lvlText w:val="%3."/>
+      <w:lvlJc w:val="right"/>
+      <w:pPr>
+        <w:ind w:left="2160" w:hanging="180"/>
+      </w:pPr>
+    </w:lvl>
+    <w:lvl w:ilvl="3" w:tplc="0413000F" w:tentative="1">
+      <w:start w:val="1"/>
+      <w:numFmt w:val="decimal"/>
+      <w:lvlText w:val="%4."/>
+      <w:lvlJc w:val="left"/>
+      <w:pPr>
+        <w:ind w:left="2880" w:hanging="360"/>
+      </w:pPr>
+    </w:lvl>
+    <w:lvl w:ilvl="4" w:tplc="04130019" w:tentative="1">
+      <w:start w:val="1"/>
+      <w:numFmt w:val="lowerLetter"/>
+      <w:lvlText w:val="%5."/>
+      <w:lvlJc w:val="left"/>
+      <w:pPr>
+        <w:ind w:left="3600" w:hanging="360"/>
+      </w:pPr>
+    </w:lvl>
+    <w:lvl w:ilvl="5" w:tplc="0413001B" w:tentative="1">
+      <w:start w:val="1"/>
+      <w:numFmt w:val="lowerRoman"/>
+      <w:lvlText w:val="%6."/>
+      <w:lvlJc w:val="right"/>
+      <w:pPr>
+        <w:ind w:left="4320" w:hanging="180"/>
+      </w:pPr>
+    </w:lvl>
+    <w:lvl w:ilvl="6" w:tplc="0413000F" w:tentative="1">
+      <w:start w:val="1"/>
+      <w:numFmt w:val="decimal"/>
+      <w:lvlText w:val="%7."/>
+      <w:lvlJc w:val="left"/>
+      <w:pPr>
+        <w:ind w:left="5040" w:hanging="360"/>
+      </w:pPr>
+    </w:lvl>
+    <w:lvl w:ilvl="7" w:tplc="04130019" w:tentative="1">
+      <w:start w:val="1"/>
+      <w:numFmt w:val="lowerLetter"/>
+      <w:lvlText w:val="%8."/>
+      <w:lvlJc w:val="left"/>
+      <w:pPr>
+        <w:ind w:left="5760" w:hanging="360"/>
+      </w:pPr>
+    </w:lvl>
+    <w:lvl w:ilvl="8" w:tplc="0413001B" w:tentative="1">
+      <w:start w:val="1"/>
+      <w:numFmt w:val="lowerRoman"/>
+      <w:lvlText w:val="%9."/>
+      <w:lvlJc w:val="right"/>
+      <w:pPr>
+        <w:ind w:left="6480" w:hanging="180"/>
+      </w:pPr>
+    </w:lvl>
+  </w:abstractNum>
+  <w:abstractNum w:abstractNumId="6" w15:restartNumberingAfterBreak="0">
+    <w:nsid w:val="3F2355C1"/>
+    <w:multiLevelType w:val="hybridMultilevel"/>
+    <w:tmpl w:val="11FEB7BC"/>
+    <w:lvl w:ilvl="0" w:tplc="04130015">
+      <w:start w:val="1"/>
+      <w:numFmt w:val="upperLetter"/>
+      <w:lvlText w:val="%1."/>
+      <w:lvlJc w:val="left"/>
+      <w:pPr>
+        <w:ind w:left="720" w:hanging="360"/>
+      </w:pPr>
+      <w:rPr>
+        <w:rFonts w:hint="default"/>
+      </w:rPr>
+    </w:lvl>
+    <w:lvl w:ilvl="1" w:tplc="04130019" w:tentative="1">
+      <w:start w:val="1"/>
+      <w:numFmt w:val="lowerLetter"/>
+      <w:lvlText w:val="%2."/>
+      <w:lvlJc w:val="left"/>
+      <w:pPr>
+        <w:ind w:left="1440" w:hanging="360"/>
+      </w:pPr>
+    </w:lvl>
+    <w:lvl w:ilvl="2" w:tplc="0413001B" w:tentative="1">
+      <w:start w:val="1"/>
+      <w:numFmt w:val="lowerRoman"/>
+      <w:lvlText w:val="%3."/>
+      <w:lvlJc w:val="right"/>
+      <w:pPr>
+        <w:ind w:left="2160" w:hanging="180"/>
+      </w:pPr>
+    </w:lvl>
+    <w:lvl w:ilvl="3" w:tplc="0413000F" w:tentative="1">
+      <w:start w:val="1"/>
+      <w:numFmt w:val="decimal"/>
+      <w:lvlText w:val="%4."/>
+      <w:lvlJc w:val="left"/>
+      <w:pPr>
+        <w:ind w:left="2880" w:hanging="360"/>
+      </w:pPr>
+    </w:lvl>
+    <w:lvl w:ilvl="4" w:tplc="04130019" w:tentative="1">
+      <w:start w:val="1"/>
+      <w:numFmt w:val="lowerLetter"/>
+      <w:lvlText w:val="%5."/>
+      <w:lvlJc w:val="left"/>
+      <w:pPr>
+        <w:ind w:left="3600" w:hanging="360"/>
+      </w:pPr>
+    </w:lvl>
+    <w:lvl w:ilvl="5" w:tplc="0413001B" w:tentative="1">
+      <w:start w:val="1"/>
+      <w:numFmt w:val="lowerRoman"/>
+      <w:lvlText w:val="%6."/>
+      <w:lvlJc w:val="right"/>
+      <w:pPr>
+        <w:ind w:left="4320" w:hanging="180"/>
+      </w:pPr>
+    </w:lvl>
+    <w:lvl w:ilvl="6" w:tplc="0413000F" w:tentative="1">
+      <w:start w:val="1"/>
+      <w:numFmt w:val="decimal"/>
+      <w:lvlText w:val="%7."/>
+      <w:lvlJc w:val="left"/>
+      <w:pPr>
+        <w:ind w:left="5040" w:hanging="360"/>
+      </w:pPr>
+    </w:lvl>
+    <w:lvl w:ilvl="7" w:tplc="04130019" w:tentative="1">
+      <w:start w:val="1"/>
+      <w:numFmt w:val="lowerLetter"/>
+      <w:lvlText w:val="%8."/>
+      <w:lvlJc w:val="left"/>
+      <w:pPr>
+        <w:ind w:left="5760" w:hanging="360"/>
+      </w:pPr>
+    </w:lvl>
+    <w:lvl w:ilvl="8" w:tplc="0413001B" w:tentative="1">
+      <w:start w:val="1"/>
+      <w:numFmt w:val="lowerRoman"/>
+      <w:lvlText w:val="%9."/>
+      <w:lvlJc w:val="right"/>
+      <w:pPr>
+        <w:ind w:left="6480" w:hanging="180"/>
+      </w:pPr>
+    </w:lvl>
+  </w:abstractNum>
+  <w:abstractNum w:abstractNumId="7" w15:restartNumberingAfterBreak="0">
     <w:nsid w:val="42E472CA"/>
     <w:multiLevelType w:val="hybridMultilevel"/>
     <w:tmpl w:val="EC4A7268"/>
@@ -6650,7 +7984,7 @@
       </w:rPr>
     </w:lvl>
   </w:abstractNum>
-  <w:abstractNum w:abstractNumId="4" w15:restartNumberingAfterBreak="0">
+  <w:abstractNum w:abstractNumId="8" w15:restartNumberingAfterBreak="0">
     <w:nsid w:val="43D93024"/>
     <w:multiLevelType w:val="hybridMultilevel"/>
     <w:tmpl w:val="04CAFB1E"/>
@@ -6763,20 +8097,400 @@
       </w:rPr>
     </w:lvl>
   </w:abstractNum>
+  <w:abstractNum w:abstractNumId="9" w15:restartNumberingAfterBreak="0">
+    <w:nsid w:val="55A96BA9"/>
+    <w:multiLevelType w:val="hybridMultilevel"/>
+    <w:tmpl w:val="D1ECE79C"/>
+    <w:lvl w:ilvl="0" w:tplc="0413000F">
+      <w:start w:val="1"/>
+      <w:numFmt w:val="decimal"/>
+      <w:lvlText w:val="%1."/>
+      <w:lvlJc w:val="left"/>
+      <w:pPr>
+        <w:ind w:left="720" w:hanging="360"/>
+      </w:pPr>
+      <w:rPr>
+        <w:rFonts w:hint="default"/>
+      </w:rPr>
+    </w:lvl>
+    <w:lvl w:ilvl="1" w:tplc="04130019" w:tentative="1">
+      <w:start w:val="1"/>
+      <w:numFmt w:val="lowerLetter"/>
+      <w:lvlText w:val="%2."/>
+      <w:lvlJc w:val="left"/>
+      <w:pPr>
+        <w:ind w:left="1440" w:hanging="360"/>
+      </w:pPr>
+    </w:lvl>
+    <w:lvl w:ilvl="2" w:tplc="0413001B" w:tentative="1">
+      <w:start w:val="1"/>
+      <w:numFmt w:val="lowerRoman"/>
+      <w:lvlText w:val="%3."/>
+      <w:lvlJc w:val="right"/>
+      <w:pPr>
+        <w:ind w:left="2160" w:hanging="180"/>
+      </w:pPr>
+    </w:lvl>
+    <w:lvl w:ilvl="3" w:tplc="0413000F" w:tentative="1">
+      <w:start w:val="1"/>
+      <w:numFmt w:val="decimal"/>
+      <w:lvlText w:val="%4."/>
+      <w:lvlJc w:val="left"/>
+      <w:pPr>
+        <w:ind w:left="2880" w:hanging="360"/>
+      </w:pPr>
+    </w:lvl>
+    <w:lvl w:ilvl="4" w:tplc="04130019" w:tentative="1">
+      <w:start w:val="1"/>
+      <w:numFmt w:val="lowerLetter"/>
+      <w:lvlText w:val="%5."/>
+      <w:lvlJc w:val="left"/>
+      <w:pPr>
+        <w:ind w:left="3600" w:hanging="360"/>
+      </w:pPr>
+    </w:lvl>
+    <w:lvl w:ilvl="5" w:tplc="0413001B" w:tentative="1">
+      <w:start w:val="1"/>
+      <w:numFmt w:val="lowerRoman"/>
+      <w:lvlText w:val="%6."/>
+      <w:lvlJc w:val="right"/>
+      <w:pPr>
+        <w:ind w:left="4320" w:hanging="180"/>
+      </w:pPr>
+    </w:lvl>
+    <w:lvl w:ilvl="6" w:tplc="0413000F" w:tentative="1">
+      <w:start w:val="1"/>
+      <w:numFmt w:val="decimal"/>
+      <w:lvlText w:val="%7."/>
+      <w:lvlJc w:val="left"/>
+      <w:pPr>
+        <w:ind w:left="5040" w:hanging="360"/>
+      </w:pPr>
+    </w:lvl>
+    <w:lvl w:ilvl="7" w:tplc="04130019" w:tentative="1">
+      <w:start w:val="1"/>
+      <w:numFmt w:val="lowerLetter"/>
+      <w:lvlText w:val="%8."/>
+      <w:lvlJc w:val="left"/>
+      <w:pPr>
+        <w:ind w:left="5760" w:hanging="360"/>
+      </w:pPr>
+    </w:lvl>
+    <w:lvl w:ilvl="8" w:tplc="0413001B" w:tentative="1">
+      <w:start w:val="1"/>
+      <w:numFmt w:val="lowerRoman"/>
+      <w:lvlText w:val="%9."/>
+      <w:lvlJc w:val="right"/>
+      <w:pPr>
+        <w:ind w:left="6480" w:hanging="180"/>
+      </w:pPr>
+    </w:lvl>
+  </w:abstractNum>
+  <w:abstractNum w:abstractNumId="10" w15:restartNumberingAfterBreak="0">
+    <w:nsid w:val="59D74C26"/>
+    <w:multiLevelType w:val="hybridMultilevel"/>
+    <w:tmpl w:val="24ECDB14"/>
+    <w:lvl w:ilvl="0" w:tplc="0413000F">
+      <w:start w:val="1"/>
+      <w:numFmt w:val="decimal"/>
+      <w:lvlText w:val="%1."/>
+      <w:lvlJc w:val="left"/>
+      <w:pPr>
+        <w:ind w:left="720" w:hanging="360"/>
+      </w:pPr>
+      <w:rPr>
+        <w:rFonts w:hint="default"/>
+      </w:rPr>
+    </w:lvl>
+    <w:lvl w:ilvl="1" w:tplc="04130019" w:tentative="1">
+      <w:start w:val="1"/>
+      <w:numFmt w:val="lowerLetter"/>
+      <w:lvlText w:val="%2."/>
+      <w:lvlJc w:val="left"/>
+      <w:pPr>
+        <w:ind w:left="1440" w:hanging="360"/>
+      </w:pPr>
+    </w:lvl>
+    <w:lvl w:ilvl="2" w:tplc="0413001B" w:tentative="1">
+      <w:start w:val="1"/>
+      <w:numFmt w:val="lowerRoman"/>
+      <w:lvlText w:val="%3."/>
+      <w:lvlJc w:val="right"/>
+      <w:pPr>
+        <w:ind w:left="2160" w:hanging="180"/>
+      </w:pPr>
+    </w:lvl>
+    <w:lvl w:ilvl="3" w:tplc="0413000F" w:tentative="1">
+      <w:start w:val="1"/>
+      <w:numFmt w:val="decimal"/>
+      <w:lvlText w:val="%4."/>
+      <w:lvlJc w:val="left"/>
+      <w:pPr>
+        <w:ind w:left="2880" w:hanging="360"/>
+      </w:pPr>
+    </w:lvl>
+    <w:lvl w:ilvl="4" w:tplc="04130019" w:tentative="1">
+      <w:start w:val="1"/>
+      <w:numFmt w:val="lowerLetter"/>
+      <w:lvlText w:val="%5."/>
+      <w:lvlJc w:val="left"/>
+      <w:pPr>
+        <w:ind w:left="3600" w:hanging="360"/>
+      </w:pPr>
+    </w:lvl>
+    <w:lvl w:ilvl="5" w:tplc="0413001B" w:tentative="1">
+      <w:start w:val="1"/>
+      <w:numFmt w:val="lowerRoman"/>
+      <w:lvlText w:val="%6."/>
+      <w:lvlJc w:val="right"/>
+      <w:pPr>
+        <w:ind w:left="4320" w:hanging="180"/>
+      </w:pPr>
+    </w:lvl>
+    <w:lvl w:ilvl="6" w:tplc="0413000F" w:tentative="1">
+      <w:start w:val="1"/>
+      <w:numFmt w:val="decimal"/>
+      <w:lvlText w:val="%7."/>
+      <w:lvlJc w:val="left"/>
+      <w:pPr>
+        <w:ind w:left="5040" w:hanging="360"/>
+      </w:pPr>
+    </w:lvl>
+    <w:lvl w:ilvl="7" w:tplc="04130019" w:tentative="1">
+      <w:start w:val="1"/>
+      <w:numFmt w:val="lowerLetter"/>
+      <w:lvlText w:val="%8."/>
+      <w:lvlJc w:val="left"/>
+      <w:pPr>
+        <w:ind w:left="5760" w:hanging="360"/>
+      </w:pPr>
+    </w:lvl>
+    <w:lvl w:ilvl="8" w:tplc="0413001B" w:tentative="1">
+      <w:start w:val="1"/>
+      <w:numFmt w:val="lowerRoman"/>
+      <w:lvlText w:val="%9."/>
+      <w:lvlJc w:val="right"/>
+      <w:pPr>
+        <w:ind w:left="6480" w:hanging="180"/>
+      </w:pPr>
+    </w:lvl>
+  </w:abstractNum>
+  <w:abstractNum w:abstractNumId="11" w15:restartNumberingAfterBreak="0">
+    <w:nsid w:val="608D5DBF"/>
+    <w:multiLevelType w:val="hybridMultilevel"/>
+    <w:tmpl w:val="30441D18"/>
+    <w:lvl w:ilvl="0" w:tplc="0413000F">
+      <w:start w:val="1"/>
+      <w:numFmt w:val="decimal"/>
+      <w:lvlText w:val="%1."/>
+      <w:lvlJc w:val="left"/>
+      <w:pPr>
+        <w:ind w:left="720" w:hanging="360"/>
+      </w:pPr>
+      <w:rPr>
+        <w:rFonts w:hint="default"/>
+      </w:rPr>
+    </w:lvl>
+    <w:lvl w:ilvl="1" w:tplc="04130019" w:tentative="1">
+      <w:start w:val="1"/>
+      <w:numFmt w:val="lowerLetter"/>
+      <w:lvlText w:val="%2."/>
+      <w:lvlJc w:val="left"/>
+      <w:pPr>
+        <w:ind w:left="1440" w:hanging="360"/>
+      </w:pPr>
+    </w:lvl>
+    <w:lvl w:ilvl="2" w:tplc="0413001B" w:tentative="1">
+      <w:start w:val="1"/>
+      <w:numFmt w:val="lowerRoman"/>
+      <w:lvlText w:val="%3."/>
+      <w:lvlJc w:val="right"/>
+      <w:pPr>
+        <w:ind w:left="2160" w:hanging="180"/>
+      </w:pPr>
+    </w:lvl>
+    <w:lvl w:ilvl="3" w:tplc="0413000F" w:tentative="1">
+      <w:start w:val="1"/>
+      <w:numFmt w:val="decimal"/>
+      <w:lvlText w:val="%4."/>
+      <w:lvlJc w:val="left"/>
+      <w:pPr>
+        <w:ind w:left="2880" w:hanging="360"/>
+      </w:pPr>
+    </w:lvl>
+    <w:lvl w:ilvl="4" w:tplc="04130019" w:tentative="1">
+      <w:start w:val="1"/>
+      <w:numFmt w:val="lowerLetter"/>
+      <w:lvlText w:val="%5."/>
+      <w:lvlJc w:val="left"/>
+      <w:pPr>
+        <w:ind w:left="3600" w:hanging="360"/>
+      </w:pPr>
+    </w:lvl>
+    <w:lvl w:ilvl="5" w:tplc="0413001B" w:tentative="1">
+      <w:start w:val="1"/>
+      <w:numFmt w:val="lowerRoman"/>
+      <w:lvlText w:val="%6."/>
+      <w:lvlJc w:val="right"/>
+      <w:pPr>
+        <w:ind w:left="4320" w:hanging="180"/>
+      </w:pPr>
+    </w:lvl>
+    <w:lvl w:ilvl="6" w:tplc="0413000F" w:tentative="1">
+      <w:start w:val="1"/>
+      <w:numFmt w:val="decimal"/>
+      <w:lvlText w:val="%7."/>
+      <w:lvlJc w:val="left"/>
+      <w:pPr>
+        <w:ind w:left="5040" w:hanging="360"/>
+      </w:pPr>
+    </w:lvl>
+    <w:lvl w:ilvl="7" w:tplc="04130019" w:tentative="1">
+      <w:start w:val="1"/>
+      <w:numFmt w:val="lowerLetter"/>
+      <w:lvlText w:val="%8."/>
+      <w:lvlJc w:val="left"/>
+      <w:pPr>
+        <w:ind w:left="5760" w:hanging="360"/>
+      </w:pPr>
+    </w:lvl>
+    <w:lvl w:ilvl="8" w:tplc="0413001B" w:tentative="1">
+      <w:start w:val="1"/>
+      <w:numFmt w:val="lowerRoman"/>
+      <w:lvlText w:val="%9."/>
+      <w:lvlJc w:val="right"/>
+      <w:pPr>
+        <w:ind w:left="6480" w:hanging="180"/>
+      </w:pPr>
+    </w:lvl>
+  </w:abstractNum>
+  <w:abstractNum w:abstractNumId="12" w15:restartNumberingAfterBreak="0">
+    <w:nsid w:val="6AA750E7"/>
+    <w:multiLevelType w:val="hybridMultilevel"/>
+    <w:tmpl w:val="30FA388C"/>
+    <w:lvl w:ilvl="0" w:tplc="B4E2CC46">
+      <w:start w:val="1"/>
+      <w:numFmt w:val="decimal"/>
+      <w:lvlText w:val="%1."/>
+      <w:lvlJc w:val="left"/>
+      <w:pPr>
+        <w:ind w:left="708" w:hanging="360"/>
+      </w:pPr>
+      <w:rPr>
+        <w:rFonts w:hint="default"/>
+      </w:rPr>
+    </w:lvl>
+    <w:lvl w:ilvl="1" w:tplc="04130019" w:tentative="1">
+      <w:start w:val="1"/>
+      <w:numFmt w:val="lowerLetter"/>
+      <w:lvlText w:val="%2."/>
+      <w:lvlJc w:val="left"/>
+      <w:pPr>
+        <w:ind w:left="1428" w:hanging="360"/>
+      </w:pPr>
+    </w:lvl>
+    <w:lvl w:ilvl="2" w:tplc="0413001B" w:tentative="1">
+      <w:start w:val="1"/>
+      <w:numFmt w:val="lowerRoman"/>
+      <w:lvlText w:val="%3."/>
+      <w:lvlJc w:val="right"/>
+      <w:pPr>
+        <w:ind w:left="2148" w:hanging="180"/>
+      </w:pPr>
+    </w:lvl>
+    <w:lvl w:ilvl="3" w:tplc="0413000F" w:tentative="1">
+      <w:start w:val="1"/>
+      <w:numFmt w:val="decimal"/>
+      <w:lvlText w:val="%4."/>
+      <w:lvlJc w:val="left"/>
+      <w:pPr>
+        <w:ind w:left="2868" w:hanging="360"/>
+      </w:pPr>
+    </w:lvl>
+    <w:lvl w:ilvl="4" w:tplc="04130019" w:tentative="1">
+      <w:start w:val="1"/>
+      <w:numFmt w:val="lowerLetter"/>
+      <w:lvlText w:val="%5."/>
+      <w:lvlJc w:val="left"/>
+      <w:pPr>
+        <w:ind w:left="3588" w:hanging="360"/>
+      </w:pPr>
+    </w:lvl>
+    <w:lvl w:ilvl="5" w:tplc="0413001B" w:tentative="1">
+      <w:start w:val="1"/>
+      <w:numFmt w:val="lowerRoman"/>
+      <w:lvlText w:val="%6."/>
+      <w:lvlJc w:val="right"/>
+      <w:pPr>
+        <w:ind w:left="4308" w:hanging="180"/>
+      </w:pPr>
+    </w:lvl>
+    <w:lvl w:ilvl="6" w:tplc="0413000F" w:tentative="1">
+      <w:start w:val="1"/>
+      <w:numFmt w:val="decimal"/>
+      <w:lvlText w:val="%7."/>
+      <w:lvlJc w:val="left"/>
+      <w:pPr>
+        <w:ind w:left="5028" w:hanging="360"/>
+      </w:pPr>
+    </w:lvl>
+    <w:lvl w:ilvl="7" w:tplc="04130019" w:tentative="1">
+      <w:start w:val="1"/>
+      <w:numFmt w:val="lowerLetter"/>
+      <w:lvlText w:val="%8."/>
+      <w:lvlJc w:val="left"/>
+      <w:pPr>
+        <w:ind w:left="5748" w:hanging="360"/>
+      </w:pPr>
+    </w:lvl>
+    <w:lvl w:ilvl="8" w:tplc="0413001B" w:tentative="1">
+      <w:start w:val="1"/>
+      <w:numFmt w:val="lowerRoman"/>
+      <w:lvlText w:val="%9."/>
+      <w:lvlJc w:val="right"/>
+      <w:pPr>
+        <w:ind w:left="6468" w:hanging="180"/>
+      </w:pPr>
+    </w:lvl>
+  </w:abstractNum>
   <w:num w:numId="1">
-    <w:abstractNumId w:val="2"/>
+    <w:abstractNumId w:val="4"/>
   </w:num>
   <w:num w:numId="2">
-    <w:abstractNumId w:val="4"/>
+    <w:abstractNumId w:val="8"/>
   </w:num>
   <w:num w:numId="3">
     <w:abstractNumId w:val="0"/>
   </w:num>
   <w:num w:numId="4">
-    <w:abstractNumId w:val="3"/>
+    <w:abstractNumId w:val="7"/>
   </w:num>
   <w:num w:numId="5">
     <w:abstractNumId w:val="1"/>
+  </w:num>
+  <w:num w:numId="6">
+    <w:abstractNumId w:val="11"/>
+  </w:num>
+  <w:num w:numId="7">
+    <w:abstractNumId w:val="12"/>
+  </w:num>
+  <w:num w:numId="8">
+    <w:abstractNumId w:val="2"/>
+  </w:num>
+  <w:num w:numId="9">
+    <w:abstractNumId w:val="3"/>
+  </w:num>
+  <w:num w:numId="10">
+    <w:abstractNumId w:val="10"/>
+  </w:num>
+  <w:num w:numId="11">
+    <w:abstractNumId w:val="6"/>
+  </w:num>
+  <w:num w:numId="12">
+    <w:abstractNumId w:val="9"/>
+  </w:num>
+  <w:num w:numId="13">
+    <w:abstractNumId w:val="5"/>
   </w:num>
 </w:numbering>
 </file>
@@ -6953,7 +8667,7 @@
     <w:lsdException w:name="Table Web 2" w:semiHidden="1" w:unhideWhenUsed="1"/>
     <w:lsdException w:name="Table Web 3" w:semiHidden="1" w:unhideWhenUsed="1"/>
     <w:lsdException w:name="Balloon Text" w:semiHidden="1" w:unhideWhenUsed="1"/>
-    <w:lsdException w:name="Table Grid" w:uiPriority="1"/>
+    <w:lsdException w:name="Table Grid" w:uiPriority="39"/>
     <w:lsdException w:name="Table Theme" w:semiHidden="1" w:unhideWhenUsed="1"/>
     <w:lsdException w:name="Placeholder Text" w:semiHidden="1"/>
     <w:lsdException w:name="No Spacing" w:uiPriority="1" w:qFormat="1"/>
@@ -7655,7 +9369,7 @@
   <w:style w:type="table" w:styleId="Tabelraster">
     <w:name w:val="Table Grid"/>
     <w:basedOn w:val="Standaardtabel"/>
-    <w:uiPriority w:val="1"/>
+    <w:uiPriority w:val="39"/>
     <w:rsid w:val="008F2B48"/>
     <w:pPr>
       <w:spacing w:after="0" w:line="240" w:lineRule="auto"/>

</xml_diff>

<commit_message>
Added Samenvatting to FO
</commit_message>
<xml_diff>
--- a/documentatie/functioneel ontwerp.docx
+++ b/documentatie/functioneel ontwerp.docx
@@ -2551,11 +2551,43 @@
         <w:pStyle w:val="Kop1"/>
       </w:pPr>
       <w:bookmarkStart w:id="4" w:name="_Toc82077039"/>
+    </w:p>
+    <w:p>
+      <w:pPr>
+        <w:pStyle w:val="Kop1"/>
+      </w:pPr>
+    </w:p>
+    <w:p>
+      <w:pPr>
+        <w:pStyle w:val="Kop1"/>
+      </w:pPr>
       <w:r>
-        <w:lastRenderedPageBreak/>
         <w:t>Samenvatting</w:t>
       </w:r>
       <w:bookmarkEnd w:id="4"/>
+    </w:p>
+    <w:p>
+      <w:r>
+        <w:t xml:space="preserve">In het functioneel ontwerp staat alles wat nodig gaan hebben om het project af te trappen. Alles wat in de applicatie moet zitten staat in dit document. Van de functionaliteiten naar de planning. Wij leggen ook uit hoe de </w:t>
+      </w:r>
+      <w:r>
+        <w:t>app in zijn werking gaat</w:t>
+      </w:r>
+      <w:r>
+        <w:t xml:space="preserve"> door middel van de case diagram</w:t>
+      </w:r>
+      <w:r>
+        <w:t>, dit is zowel voor de gebruiker en de beheerder</w:t>
+      </w:r>
+      <w:r>
+        <w:t>.</w:t>
+      </w:r>
+      <w:r>
+        <w:t xml:space="preserve"> </w:t>
+      </w:r>
+      <w:r>
+        <w:t xml:space="preserve"> </w:t>
+      </w:r>
     </w:p>
     <w:p>
       <w:pPr>
@@ -2627,7 +2659,6 @@
       </w:pPr>
       <w:bookmarkStart w:id="8" w:name="_Toc82077043"/>
       <w:r>
-        <w:lastRenderedPageBreak/>
         <w:t>Analyse gewenste situatie</w:t>
       </w:r>
       <w:bookmarkEnd w:id="8"/>
@@ -3795,6 +3826,7 @@
                 <w:sz w:val="20"/>
                 <w:szCs w:val="20"/>
               </w:rPr>
+              <w:lastRenderedPageBreak/>
               <w:t>Klant kan voertuig altijd ophalen mits het 2 dagen voor de tijd is gemeld</w:t>
             </w:r>
           </w:p>
@@ -4164,7 +4196,6 @@
           <w:sz w:val="32"/>
           <w:szCs w:val="36"/>
         </w:rPr>
-        <w:lastRenderedPageBreak/>
         <w:t>Beheer</w:t>
       </w:r>
       <w:bookmarkEnd w:id="12"/>
@@ -4275,7 +4306,6 @@
           <w:sz w:val="32"/>
           <w:szCs w:val="36"/>
         </w:rPr>
-        <w:lastRenderedPageBreak/>
         <w:t>Reserveringen</w:t>
       </w:r>
       <w:bookmarkEnd w:id="13"/>
@@ -4371,7 +4401,6 @@
           <w:sz w:val="32"/>
           <w:szCs w:val="36"/>
         </w:rPr>
-        <w:lastRenderedPageBreak/>
         <w:t>Admin paneel</w:t>
       </w:r>
       <w:bookmarkEnd w:id="14"/>
@@ -4450,7 +4479,6 @@
       </w:pPr>
       <w:bookmarkStart w:id="15" w:name="_Toc82077050"/>
       <w:r>
-        <w:lastRenderedPageBreak/>
         <w:t>Applicaties</w:t>
       </w:r>
       <w:bookmarkEnd w:id="15"/>
@@ -6303,17 +6331,8 @@
                 <w:sz w:val="24"/>
                 <w:szCs w:val="24"/>
               </w:rPr>
-              <w:t xml:space="preserve">Jesse ten </w:t>
-            </w:r>
-            <w:proofErr w:type="spellStart"/>
-            <w:r>
-              <w:rPr>
-                <w:sz w:val="24"/>
-                <w:szCs w:val="24"/>
-              </w:rPr>
-              <w:t>Thije</w:t>
-            </w:r>
-            <w:proofErr w:type="spellEnd"/>
+              <w:t>Jesse ten Thije</w:t>
+            </w:r>
             <w:r>
               <w:t xml:space="preserve"> </w:t>
             </w:r>

</xml_diff>